<commit_message>
Harmonisation des intitulés de section
</commit_message>
<xml_diff>
--- a/reports/report 2/omar/1.1.2.2_classif_series_temp.docx
+++ b/reports/report 2/omar/1.1.2.2_classif_series_temp.docx
@@ -5,60 +5,42 @@
     <w:p>
       <w:pPr>
         <w:pStyle w:val="Titre2"/>
-        <w:rPr>
-          <w:color w:val="1F3864" w:themeColor="accent1" w:themeShade="80"/>
-        </w:rPr>
       </w:pPr>
       <w:bookmarkStart w:id="0" w:name="_Ref151593671"/>
       <w:r>
-        <w:rPr>
-          <w:color w:val="1F3864" w:themeColor="accent1" w:themeShade="80"/>
-        </w:rPr>
-        <w:t>1.1.2.2.</w:t>
-      </w:r>
-      <w:r>
-        <w:rPr>
-          <w:color w:val="1F3864" w:themeColor="accent1" w:themeShade="80"/>
-        </w:rPr>
+        <w:t>1.1.2.2. Classification : algorithmes des séries temporelles</w:t>
+      </w:r>
+      <w:bookmarkEnd w:id="0"/>
+    </w:p>
+    <w:p>
+      <w:r>
+        <w:t xml:space="preserve">Nos jeux </w:t>
+      </w:r>
+      <w:r>
+        <w:t xml:space="preserve">de données </w:t>
+      </w:r>
+      <w:r>
+        <w:t>étant</w:t>
+      </w:r>
+      <w:r>
+        <w:t xml:space="preserve"> constitué</w:t>
+      </w:r>
+      <w:r>
+        <w:t>s</w:t>
+      </w:r>
+      <w:r>
+        <w:t xml:space="preserve"> d’observations pour plusieurs variables dans le temps</w:t>
+      </w:r>
+      <w:r>
+        <w:t xml:space="preserve">, </w:t>
+      </w:r>
+      <w:r>
+        <w:t>chacun d’entre eux</w:t>
+      </w:r>
+      <w:r>
         <w:t xml:space="preserve"> </w:t>
       </w:r>
       <w:r>
-        <w:rPr>
-          <w:color w:val="1F3864" w:themeColor="accent1" w:themeShade="80"/>
-        </w:rPr>
-        <w:t>Classification : algorithmes des séries temporelles</w:t>
-      </w:r>
-      <w:bookmarkEnd w:id="0"/>
-    </w:p>
-    <w:p>
-      <w:r>
-        <w:t xml:space="preserve">Nos jeux </w:t>
-      </w:r>
-      <w:r>
-        <w:t xml:space="preserve">de données </w:t>
-      </w:r>
-      <w:r>
-        <w:t>étant</w:t>
-      </w:r>
-      <w:r>
-        <w:t xml:space="preserve"> constitué</w:t>
-      </w:r>
-      <w:r>
-        <w:t>s</w:t>
-      </w:r>
-      <w:r>
-        <w:t xml:space="preserve"> d’observations pour plusieurs variables dans le temps</w:t>
-      </w:r>
-      <w:r>
-        <w:t xml:space="preserve">, </w:t>
-      </w:r>
-      <w:r>
-        <w:t>chacun d’entre eux</w:t>
-      </w:r>
-      <w:r>
-        <w:t xml:space="preserve"> </w:t>
-      </w:r>
-      <w:r>
         <w:t xml:space="preserve">peut être considéré </w:t>
       </w:r>
       <w:r>
@@ -79,42 +61,20 @@
       <w:r>
         <w:t xml:space="preserve"> de </w:t>
       </w:r>
-      <w:proofErr w:type="spellStart"/>
       <w:r>
         <w:rPr>
           <w:rStyle w:val="Code"/>
         </w:rPr>
         <w:t>scikit-learn</w:t>
       </w:r>
-      <w:proofErr w:type="spellEnd"/>
-      <w:r>
-        <w:t xml:space="preserve"> supposent que les données soient structurées sous forme de tableau</w:t>
-      </w:r>
-      <w:r>
-        <w:t>,</w:t>
-      </w:r>
-      <w:r>
-        <w:t xml:space="preserve"> et que chaque colonne représente des variables </w:t>
-      </w:r>
-      <w:proofErr w:type="spellStart"/>
-      <w:r>
-        <w:t>i.i.d</w:t>
-      </w:r>
-      <w:proofErr w:type="spellEnd"/>
-      <w:r>
-        <w:t>. (indépendantes et identiquement distribuées).</w:t>
+      <w:r>
+        <w:t xml:space="preserve"> supposent que les données soient structurées sous forme de tableau, et que chaque colonne représente des variables i.i.d. (indépendantes et identiquement distribuées).</w:t>
       </w:r>
     </w:p>
     <w:p/>
     <w:p>
       <w:r>
-        <w:t>L</w:t>
-      </w:r>
-      <w:r>
-        <w:t>es séries temporelles</w:t>
-      </w:r>
-      <w:r>
-        <w:t xml:space="preserve"> ne remplissent pas ces critères car elles </w:t>
+        <w:t xml:space="preserve">Les séries temporelles ne remplissent pas ces critères car elles </w:t>
       </w:r>
       <w:r>
         <w:t>sont</w:t>
@@ -151,14 +111,12 @@
       <w:r>
         <w:t xml:space="preserve">mobilisé </w:t>
       </w:r>
-      <w:proofErr w:type="spellStart"/>
       <w:r>
         <w:rPr>
           <w:rStyle w:val="Code"/>
         </w:rPr>
         <w:t>sktime</w:t>
       </w:r>
-      <w:proofErr w:type="spellEnd"/>
       <w:r>
         <w:rPr>
           <w:rStyle w:val="Appeldenotedefin"/>
@@ -180,14 +138,12 @@
       <w:r>
         <w:t xml:space="preserve">qui étend l'API </w:t>
       </w:r>
-      <w:proofErr w:type="spellStart"/>
       <w:r>
         <w:rPr>
           <w:rStyle w:val="Code"/>
         </w:rPr>
         <w:t>scikit-learn</w:t>
       </w:r>
-      <w:proofErr w:type="spellEnd"/>
       <w:r>
         <w:t xml:space="preserve"> aux tâches d'apprentissage automatique avec des séries temporelle</w:t>
       </w:r>
@@ -212,14 +168,12 @@
       <w:r>
         <w:t xml:space="preserve"> par </w:t>
       </w:r>
-      <w:proofErr w:type="spellStart"/>
       <w:r>
         <w:rPr>
           <w:rStyle w:val="Code"/>
         </w:rPr>
         <w:t>sktime</w:t>
       </w:r>
-      <w:proofErr w:type="spellEnd"/>
       <w:r>
         <w:t>, nous avons choisi 3 pour cette étude :</w:t>
       </w:r>
@@ -233,23 +187,7 @@
         </w:numPr>
       </w:pPr>
       <w:r>
-        <w:t>K-</w:t>
-      </w:r>
-      <w:proofErr w:type="spellStart"/>
-      <w:r>
-        <w:t>Nearest</w:t>
-      </w:r>
-      <w:proofErr w:type="spellEnd"/>
-      <w:r>
-        <w:t xml:space="preserve"> Neighbors avec Dynamic Time </w:t>
-      </w:r>
-      <w:proofErr w:type="spellStart"/>
-      <w:r>
-        <w:t>Warping</w:t>
-      </w:r>
-      <w:proofErr w:type="spellEnd"/>
-      <w:r>
-        <w:t xml:space="preserve"> (KNN-DTW)</w:t>
+        <w:t>K-Nearest Neighbors avec Dynamic Time Warping (KNN-DTW)</w:t>
       </w:r>
     </w:p>
     <w:p>
@@ -261,15 +199,7 @@
         </w:numPr>
       </w:pPr>
       <w:r>
-        <w:t xml:space="preserve">Time </w:t>
-      </w:r>
-      <w:proofErr w:type="spellStart"/>
-      <w:r>
-        <w:t>Series</w:t>
-      </w:r>
-      <w:proofErr w:type="spellEnd"/>
-      <w:r>
-        <w:t xml:space="preserve"> Forest (TSF)</w:t>
+        <w:t>Time Series Forest (TSF)</w:t>
       </w:r>
     </w:p>
     <w:p>
@@ -280,171 +210,64 @@
           <w:numId w:val="17"/>
         </w:numPr>
       </w:pPr>
-      <w:proofErr w:type="spellStart"/>
-      <w:r>
-        <w:t>RandOm</w:t>
-      </w:r>
-      <w:proofErr w:type="spellEnd"/>
+      <w:r>
+        <w:t xml:space="preserve">RandOm Convolutional KErnel Transform </w:t>
+      </w:r>
+      <w:r>
+        <w:t>(ROCKET)</w:t>
+      </w:r>
+    </w:p>
+    <w:p/>
+    <w:p>
+      <w:r>
+        <w:t xml:space="preserve">Enfin, avant de construire les modélisations, quelques étapes complémentaires de prétraitement des données s’imposent afin d’assurer leur compatibilité avec </w:t>
+      </w:r>
+      <w:r>
+        <w:rPr>
+          <w:rStyle w:val="Code"/>
+        </w:rPr>
+        <w:t>sktime</w:t>
+      </w:r>
+      <w:r>
+        <w:t xml:space="preserve"> et garantir la cohérence méthodologique. Ces étapes sont détaillées dans la sous-section « </w:t>
+      </w:r>
+      <w:r>
+        <w:fldChar w:fldCharType="begin"/>
+      </w:r>
+      <w:r>
+        <w:instrText xml:space="preserve"> REF _Ref151593619 \h </w:instrText>
+      </w:r>
+      <w:r>
+        <w:fldChar w:fldCharType="separate"/>
+      </w:r>
+      <w:r>
+        <w:t>Prétraitement complémentaire des données</w:t>
+      </w:r>
+      <w:r>
+        <w:fldChar w:fldCharType="end"/>
+      </w:r>
+      <w:r>
+        <w:t xml:space="preserve"> », présentée à la fin de cette section.</w:t>
+      </w:r>
+    </w:p>
+    <w:p/>
+    <w:p>
+      <w:pPr>
+        <w:pStyle w:val="Titre3"/>
+      </w:pPr>
+      <w:r>
+        <w:t>K-Nearest Neighbors</w:t>
+      </w:r>
       <w:r>
         <w:t xml:space="preserve"> </w:t>
       </w:r>
-      <w:proofErr w:type="spellStart"/>
-      <w:r>
-        <w:t>Convolutional</w:t>
-      </w:r>
-      <w:proofErr w:type="spellEnd"/>
-      <w:r>
-        <w:t xml:space="preserve"> </w:t>
-      </w:r>
-      <w:proofErr w:type="spellStart"/>
-      <w:r>
-        <w:t>KErnel</w:t>
-      </w:r>
-      <w:proofErr w:type="spellEnd"/>
-      <w:r>
-        <w:t xml:space="preserve"> </w:t>
-      </w:r>
-      <w:proofErr w:type="spellStart"/>
-      <w:r>
-        <w:t>Transform</w:t>
-      </w:r>
-      <w:proofErr w:type="spellEnd"/>
-      <w:r>
-        <w:t xml:space="preserve"> </w:t>
-      </w:r>
-      <w:r>
-        <w:t>(ROCKET)</w:t>
-      </w:r>
-    </w:p>
-    <w:p/>
-    <w:p>
-      <w:r>
-        <w:t>Enfin, a</w:t>
-      </w:r>
-      <w:r>
-        <w:t xml:space="preserve">vant de construire les modélisations, quelques étapes complémentaires de prétraitement des données s’imposent afin d’assurer leur compatibilité avec </w:t>
-      </w:r>
-      <w:proofErr w:type="spellStart"/>
-      <w:r>
-        <w:rPr>
-          <w:rStyle w:val="Code"/>
-        </w:rPr>
-        <w:t>sktime</w:t>
-      </w:r>
-      <w:proofErr w:type="spellEnd"/>
-      <w:r>
-        <w:t xml:space="preserve"> et garantir la cohérence méthodologique.</w:t>
-      </w:r>
-      <w:r>
-        <w:t xml:space="preserve"> Ces étapes sont détaillées dans la sous-section « </w:t>
-      </w:r>
-      <w:r>
-        <w:fldChar w:fldCharType="begin"/>
-      </w:r>
-      <w:r>
-        <w:instrText xml:space="preserve"> REF _Ref151593619 \h </w:instrText>
-      </w:r>
-      <w:r>
-        <w:fldChar w:fldCharType="separate"/>
-      </w:r>
-      <w:r>
-        <w:t xml:space="preserve">Prétraitement </w:t>
-      </w:r>
-      <w:r>
-        <w:t>complémentaire</w:t>
-      </w:r>
-      <w:r>
-        <w:t xml:space="preserve"> des données</w:t>
-      </w:r>
-      <w:r>
-        <w:fldChar w:fldCharType="end"/>
-      </w:r>
-      <w:r>
-        <w:t xml:space="preserve"> », présentée à la fin de cette section.</w:t>
-      </w:r>
-    </w:p>
-    <w:p/>
-    <w:p>
-      <w:pPr>
-        <w:pStyle w:val="Titre3"/>
-        <w:rPr>
-          <w:color w:val="2F5496" w:themeColor="accent1" w:themeShade="BF"/>
-        </w:rPr>
-      </w:pPr>
-      <w:r>
-        <w:rPr>
-          <w:color w:val="2F5496" w:themeColor="accent1" w:themeShade="BF"/>
-        </w:rPr>
-        <w:t>K</w:t>
-      </w:r>
-      <w:r>
-        <w:rPr>
-          <w:color w:val="2F5496" w:themeColor="accent1" w:themeShade="BF"/>
-        </w:rPr>
-        <w:t>-</w:t>
-      </w:r>
-      <w:proofErr w:type="spellStart"/>
-      <w:r>
-        <w:rPr>
-          <w:color w:val="2F5496" w:themeColor="accent1" w:themeShade="BF"/>
-        </w:rPr>
-        <w:t>N</w:t>
-      </w:r>
-      <w:r>
-        <w:rPr>
-          <w:color w:val="2F5496" w:themeColor="accent1" w:themeShade="BF"/>
-        </w:rPr>
-        <w:t>earest</w:t>
-      </w:r>
-      <w:proofErr w:type="spellEnd"/>
-      <w:r>
-        <w:rPr>
-          <w:color w:val="2F5496" w:themeColor="accent1" w:themeShade="BF"/>
-        </w:rPr>
-        <w:t xml:space="preserve"> </w:t>
-      </w:r>
-      <w:r>
-        <w:rPr>
-          <w:color w:val="2F5496" w:themeColor="accent1" w:themeShade="BF"/>
-        </w:rPr>
-        <w:t>N</w:t>
-      </w:r>
-      <w:r>
-        <w:rPr>
-          <w:color w:val="2F5496" w:themeColor="accent1" w:themeShade="BF"/>
-        </w:rPr>
-        <w:t>eighbors</w:t>
-      </w:r>
-      <w:r>
-        <w:rPr>
-          <w:color w:val="2F5496" w:themeColor="accent1" w:themeShade="BF"/>
-        </w:rPr>
-        <w:t xml:space="preserve"> </w:t>
-      </w:r>
-      <w:r>
-        <w:rPr>
-          <w:color w:val="2F5496" w:themeColor="accent1" w:themeShade="BF"/>
-        </w:rPr>
-        <w:t>avec</w:t>
-      </w:r>
-      <w:r>
-        <w:rPr>
-          <w:color w:val="2F5496" w:themeColor="accent1" w:themeShade="BF"/>
-        </w:rPr>
-        <w:t xml:space="preserve"> Dynamic Time </w:t>
-      </w:r>
-      <w:proofErr w:type="spellStart"/>
-      <w:r>
-        <w:rPr>
-          <w:color w:val="2F5496" w:themeColor="accent1" w:themeShade="BF"/>
-        </w:rPr>
-        <w:t>Warping</w:t>
-      </w:r>
-      <w:proofErr w:type="spellEnd"/>
-      <w:r>
-        <w:rPr>
-          <w:color w:val="2F5496" w:themeColor="accent1" w:themeShade="BF"/>
-        </w:rPr>
+      <w:r>
+        <w:t>with</w:t>
+      </w:r>
+      <w:r>
+        <w:t xml:space="preserve"> Dynamic Time Warping</w:t>
+      </w:r>
+      <w:r>
         <w:t xml:space="preserve"> (KNN-DTW)</w:t>
       </w:r>
     </w:p>
@@ -457,197 +280,108 @@
           <w:i/>
           <w:iCs/>
         </w:rPr>
-        <w:t>k-</w:t>
-      </w:r>
-      <w:proofErr w:type="spellStart"/>
+        <w:t>k-nearest neighbors</w:t>
+      </w:r>
+      <w:r>
+        <w:t xml:space="preserve"> (KNN) couplée à </w:t>
+      </w:r>
+      <w:r>
+        <w:t xml:space="preserve">l’utilisation de </w:t>
+      </w:r>
+      <w:r>
+        <w:t xml:space="preserve">la </w:t>
+      </w:r>
       <w:r>
         <w:rPr>
           <w:i/>
           <w:iCs/>
         </w:rPr>
-        <w:t>nearest</w:t>
-      </w:r>
-      <w:proofErr w:type="spellEnd"/>
+        <w:t>dynamic time warping</w:t>
+      </w:r>
+      <w:r>
+        <w:t xml:space="preserve"> (DTW</w:t>
+      </w:r>
+      <w:r>
+        <w:t xml:space="preserve">, </w:t>
+      </w:r>
+      <w:r>
+        <w:t xml:space="preserve">ou </w:t>
+      </w:r>
+      <w:r>
+        <w:t>« d</w:t>
+      </w:r>
+      <w:r>
+        <w:t>éformation temporelle dynamique</w:t>
+      </w:r>
+      <w:r>
+        <w:t xml:space="preserve"> » en français</w:t>
+      </w:r>
+      <w:r>
+        <w:t xml:space="preserve">) </w:t>
+      </w:r>
+      <w:r>
+        <w:t xml:space="preserve">comme </w:t>
+      </w:r>
+      <w:r>
+        <w:t xml:space="preserve">métrique de distance </w:t>
+      </w:r>
+      <w:r>
+        <w:t xml:space="preserve">fait partie des approches de classification des séries temporelles basées sur les </w:t>
+      </w:r>
+      <w:r>
+        <w:rPr>
+          <w:b/>
+          <w:bCs/>
+        </w:rPr>
+        <w:t>distances</w:t>
+      </w:r>
+      <w:r>
+        <w:t xml:space="preserve"> (</w:t>
+      </w:r>
       <w:r>
         <w:rPr>
           <w:i/>
           <w:iCs/>
         </w:rPr>
+        <w:t>distance-based approaches</w:t>
+      </w:r>
+      <w:r>
+        <w:t>).</w:t>
+      </w:r>
+      <w:bookmarkStart w:id="1" w:name="_Ref151595905"/>
+      <w:r>
+        <w:rPr>
+          <w:rStyle w:val="Appeldenotedefin"/>
+        </w:rPr>
+        <w:endnoteReference w:id="3"/>
+      </w:r>
+      <w:bookmarkEnd w:id="1"/>
+    </w:p>
+    <w:p/>
+    <w:p>
+      <w:r>
+        <w:t xml:space="preserve">La DTW permet de mesurer </w:t>
+      </w:r>
+      <w:r>
+        <w:t>la similarité</w:t>
+      </w:r>
+      <w:r>
+        <w:t xml:space="preserve"> entre deux séries temporelles pouvant évoluer à des vitesses différentes</w:t>
+      </w:r>
+      <w:r>
+        <w:t>.</w:t>
+      </w:r>
+      <w:r>
+        <w:rPr>
+          <w:rStyle w:val="Appeldenotedefin"/>
+        </w:rPr>
+        <w:endnoteReference w:id="4"/>
+      </w:r>
+      <w:r>
         <w:t xml:space="preserve"> </w:t>
       </w:r>
-      <w:proofErr w:type="spellStart"/>
-      <w:r>
-        <w:rPr>
-          <w:i/>
-          <w:iCs/>
-        </w:rPr>
-        <w:t>neighbors</w:t>
-      </w:r>
-      <w:proofErr w:type="spellEnd"/>
-      <w:r>
-        <w:t xml:space="preserve"> (KNN)</w:t>
-      </w:r>
-      <w:r>
-        <w:t xml:space="preserve"> couplée à </w:t>
-      </w:r>
-      <w:r>
-        <w:t xml:space="preserve">l’utilisation de </w:t>
-      </w:r>
-      <w:r>
-        <w:t xml:space="preserve">la </w:t>
-      </w:r>
-      <w:proofErr w:type="spellStart"/>
-      <w:r>
-        <w:rPr>
-          <w:i/>
-          <w:iCs/>
-        </w:rPr>
-        <w:t>dynamic</w:t>
-      </w:r>
-      <w:proofErr w:type="spellEnd"/>
-      <w:r>
-        <w:rPr>
-          <w:i/>
-          <w:iCs/>
-        </w:rPr>
-        <w:t xml:space="preserve"> time </w:t>
-      </w:r>
-      <w:proofErr w:type="spellStart"/>
-      <w:r>
-        <w:rPr>
-          <w:i/>
-          <w:iCs/>
-        </w:rPr>
-        <w:t>warping</w:t>
-      </w:r>
-      <w:proofErr w:type="spellEnd"/>
-      <w:r>
-        <w:t xml:space="preserve"> (DTW</w:t>
-      </w:r>
-      <w:r>
-        <w:t xml:space="preserve">, </w:t>
-      </w:r>
-      <w:r>
-        <w:t xml:space="preserve">ou </w:t>
-      </w:r>
-      <w:r>
-        <w:t>« d</w:t>
-      </w:r>
-      <w:r>
-        <w:t>éformation temporelle dynamique</w:t>
-      </w:r>
-      <w:r>
-        <w:t xml:space="preserve"> » en français</w:t>
-      </w:r>
-      <w:r>
-        <w:t>)</w:t>
-      </w:r>
-      <w:r>
-        <w:t xml:space="preserve"> </w:t>
-      </w:r>
-      <w:r>
-        <w:t xml:space="preserve">comme </w:t>
-      </w:r>
-      <w:r>
-        <w:t xml:space="preserve">métrique de distance </w:t>
-      </w:r>
-      <w:r>
-        <w:t xml:space="preserve">fait partie des approches de classification des séries temporelles basées sur les </w:t>
-      </w:r>
-      <w:r>
-        <w:rPr>
-          <w:b/>
-          <w:bCs/>
-        </w:rPr>
-        <w:t>distances</w:t>
-      </w:r>
-      <w:r>
-        <w:t xml:space="preserve"> (</w:t>
-      </w:r>
-      <w:r>
-        <w:rPr>
-          <w:i/>
-          <w:iCs/>
-        </w:rPr>
-        <w:t>distance-</w:t>
-      </w:r>
-      <w:proofErr w:type="spellStart"/>
-      <w:r>
-        <w:rPr>
-          <w:i/>
-          <w:iCs/>
-        </w:rPr>
-        <w:t>based</w:t>
-      </w:r>
-      <w:proofErr w:type="spellEnd"/>
-      <w:r>
-        <w:rPr>
-          <w:i/>
-          <w:iCs/>
-        </w:rPr>
-        <w:t xml:space="preserve"> </w:t>
-      </w:r>
-      <w:proofErr w:type="spellStart"/>
-      <w:r>
-        <w:rPr>
-          <w:i/>
-          <w:iCs/>
-        </w:rPr>
-        <w:t>approaches</w:t>
-      </w:r>
-      <w:proofErr w:type="spellEnd"/>
-      <w:r>
-        <w:t>).</w:t>
-      </w:r>
-      <w:bookmarkStart w:id="1" w:name="_Ref151595905"/>
-      <w:r>
-        <w:rPr>
-          <w:rStyle w:val="Appeldenotedefin"/>
-        </w:rPr>
-        <w:endnoteReference w:id="3"/>
-      </w:r>
-      <w:bookmarkEnd w:id="1"/>
-    </w:p>
-    <w:p/>
-    <w:p>
-      <w:r>
-        <w:t xml:space="preserve">La DTW </w:t>
-      </w:r>
-      <w:r>
-        <w:t xml:space="preserve">permet de mesurer </w:t>
-      </w:r>
-      <w:r>
-        <w:t>la similarité</w:t>
-      </w:r>
-      <w:r>
-        <w:t xml:space="preserve"> entre deux séries temporelles pouvant évoluer à des vitesses différentes</w:t>
-      </w:r>
-      <w:r>
-        <w:t>.</w:t>
-      </w:r>
-      <w:r>
-        <w:rPr>
-          <w:rStyle w:val="Appeldenotedefin"/>
-        </w:rPr>
-        <w:endnoteReference w:id="4"/>
-      </w:r>
-      <w:r>
-        <w:t xml:space="preserve"> </w:t>
-      </w:r>
-      <w:r>
-        <w:t xml:space="preserve">Elle calcule la correspondance optimale </w:t>
-      </w:r>
-      <w:r>
-        <w:t xml:space="preserve">entre les séries </w:t>
-      </w:r>
-      <w:r>
-        <w:t xml:space="preserve">en </w:t>
-      </w:r>
-      <w:r>
-        <w:t xml:space="preserve">les </w:t>
-      </w:r>
-      <w:r>
-        <w:t xml:space="preserve">déformant </w:t>
+      <w:r>
+        <w:t xml:space="preserve">Elle calcule la correspondance optimale entre les séries en les déformant </w:t>
       </w:r>
       <w:r>
         <w:t xml:space="preserve">de manière non linéaire dans </w:t>
@@ -690,6 +424,9 @@
         <w:jc w:val="center"/>
       </w:pPr>
       <w:r>
+        <w:rPr>
+          <w:noProof/>
+        </w:rPr>
         <w:drawing>
           <wp:inline distT="0" distB="0" distL="0" distR="0" wp14:anchorId="44D97FEB" wp14:editId="1107A90C">
             <wp:extent cx="4320000" cy="1440000"/>
@@ -895,25 +632,7 @@
           <w:iCs w:val="0"/>
           <w:color w:val="auto"/>
         </w:rPr>
-        <w:t xml:space="preserve">, </w:t>
-      </w:r>
-      <w:r>
-        <w:rPr>
-          <w:rStyle w:val="Figure-Texte"/>
-          <w:i w:val="0"/>
-          <w:iCs w:val="0"/>
-          <w:color w:val="auto"/>
-        </w:rPr>
-        <w:t>utilisée dans</w:t>
-      </w:r>
-      <w:r>
-        <w:rPr>
-          <w:rStyle w:val="Figure-Texte"/>
-          <w:i w:val="0"/>
-          <w:iCs w:val="0"/>
-          <w:color w:val="auto"/>
-        </w:rPr>
-        <w:t xml:space="preserve"> l’adaptation d</w:t>
+        <w:t>, utilisée dans l’adaptation d</w:t>
       </w:r>
       <w:r>
         <w:rPr>
@@ -962,18 +681,10 @@
         <w:t xml:space="preserve">KNN-DTW </w:t>
       </w:r>
       <w:r>
-        <w:t>e</w:t>
-      </w:r>
-      <w:proofErr w:type="spellStart"/>
-      <w:r>
-        <w:t xml:space="preserve">st </w:t>
-      </w:r>
-      <w:r>
-        <w:t>notammen</w:t>
-      </w:r>
-      <w:proofErr w:type="spellEnd"/>
-      <w:r>
-        <w:t>t</w:t>
+        <w:t xml:space="preserve">est </w:t>
+      </w:r>
+      <w:r>
+        <w:t>notamment</w:t>
       </w:r>
       <w:r>
         <w:t xml:space="preserve"> utilisée comme </w:t>
@@ -993,305 +704,106 @@
           <w:i/>
           <w:iCs/>
         </w:rPr>
-        <w:t xml:space="preserve">DTW in </w:t>
-      </w:r>
-      <w:proofErr w:type="spellStart"/>
-      <w:r>
-        <w:rPr>
-          <w:i/>
-          <w:iCs/>
-        </w:rPr>
-        <w:t>conjunction</w:t>
-      </w:r>
-      <w:proofErr w:type="spellEnd"/>
-      <w:r>
-        <w:rPr>
-          <w:i/>
-          <w:iCs/>
-        </w:rPr>
+        <w:t>DTW in conjunction with 1-NN has been the gold standard for time series classification for the past decade and is almost always used as a comparative algorithm in benchmarking studies</w:t>
+      </w:r>
+      <w:r>
+        <w:t xml:space="preserve"> »</w:t>
+      </w:r>
+      <w:r>
+        <w:t>.</w:t>
+      </w:r>
+      <w:r>
+        <w:rPr>
+          <w:vertAlign w:val="superscript"/>
+        </w:rPr>
+        <w:fldChar w:fldCharType="begin"/>
+      </w:r>
+      <w:r>
+        <w:rPr>
+          <w:vertAlign w:val="superscript"/>
+        </w:rPr>
+        <w:instrText xml:space="preserve"> NOTEREF _Ref151595905 \h </w:instrText>
+      </w:r>
+      <w:r>
+        <w:rPr>
+          <w:vertAlign w:val="superscript"/>
+        </w:rPr>
+        <w:instrText xml:space="preserve"> \* MERGEFORMAT </w:instrText>
+      </w:r>
+      <w:r>
+        <w:rPr>
+          <w:vertAlign w:val="superscript"/>
+        </w:rPr>
+      </w:r>
+      <w:r>
+        <w:rPr>
+          <w:vertAlign w:val="superscript"/>
+        </w:rPr>
+        <w:fldChar w:fldCharType="separate"/>
+      </w:r>
+      <w:r>
+        <w:rPr>
+          <w:vertAlign w:val="superscript"/>
+        </w:rPr>
+        <w:t>3</w:t>
+      </w:r>
+      <w:r>
+        <w:rPr>
+          <w:vertAlign w:val="superscript"/>
+        </w:rPr>
+        <w:fldChar w:fldCharType="end"/>
+      </w:r>
+    </w:p>
+    <w:p/>
+    <w:p>
+      <w:r>
+        <w:t xml:space="preserve">Toutefois, </w:t>
+      </w:r>
+      <w:r>
+        <w:t>la méthode</w:t>
+      </w:r>
+      <w:r>
+        <w:t xml:space="preserve"> peut être gourmande en calcul et fournit peu d'informations sur les critères d'affectation de classe.</w:t>
+      </w:r>
+    </w:p>
+    <w:p/>
+    <w:p>
+      <w:r>
+        <w:t>Elle</w:t>
+      </w:r>
+      <w:r>
+        <w:t xml:space="preserve"> est implémentée </w:t>
+      </w:r>
+      <w:r>
+        <w:t xml:space="preserve">dans </w:t>
+      </w:r>
+      <w:r>
+        <w:rPr>
+          <w:rStyle w:val="Code"/>
+        </w:rPr>
+        <w:t>sktime</w:t>
+      </w:r>
+      <w:r>
         <w:t xml:space="preserve"> </w:t>
       </w:r>
-      <w:proofErr w:type="spellStart"/>
-      <w:r>
-        <w:rPr>
-          <w:i/>
-          <w:iCs/>
-        </w:rPr>
-        <w:t>with</w:t>
-      </w:r>
-      <w:proofErr w:type="spellEnd"/>
-      <w:r>
-        <w:rPr>
-          <w:i/>
-          <w:iCs/>
-        </w:rPr>
-        <w:t xml:space="preserve"> 1-NN has been the gold standard for time </w:t>
-      </w:r>
-      <w:proofErr w:type="spellStart"/>
-      <w:r>
-        <w:rPr>
-          <w:i/>
-          <w:iCs/>
-        </w:rPr>
-        <w:t>series</w:t>
-      </w:r>
-      <w:proofErr w:type="spellEnd"/>
-      <w:r>
-        <w:rPr>
-          <w:i/>
-          <w:iCs/>
-        </w:rPr>
-        <w:t xml:space="preserve"> classification for the </w:t>
-      </w:r>
-      <w:proofErr w:type="spellStart"/>
-      <w:r>
-        <w:rPr>
-          <w:i/>
-          <w:iCs/>
-        </w:rPr>
-        <w:t>past</w:t>
-      </w:r>
-      <w:proofErr w:type="spellEnd"/>
-      <w:r>
-        <w:rPr>
-          <w:i/>
-          <w:iCs/>
-        </w:rPr>
-        <w:t xml:space="preserve"> </w:t>
-      </w:r>
-      <w:proofErr w:type="spellStart"/>
-      <w:r>
-        <w:rPr>
-          <w:i/>
-          <w:iCs/>
-        </w:rPr>
-        <w:t>decade</w:t>
-      </w:r>
-      <w:proofErr w:type="spellEnd"/>
-      <w:r>
-        <w:rPr>
-          <w:i/>
-          <w:iCs/>
-        </w:rPr>
-        <w:t xml:space="preserve"> and </w:t>
-      </w:r>
-      <w:proofErr w:type="spellStart"/>
-      <w:r>
-        <w:rPr>
-          <w:i/>
-          <w:iCs/>
-        </w:rPr>
-        <w:t>is</w:t>
-      </w:r>
-      <w:proofErr w:type="spellEnd"/>
-      <w:r>
-        <w:rPr>
-          <w:i/>
-          <w:iCs/>
-        </w:rPr>
-        <w:t xml:space="preserve"> </w:t>
-      </w:r>
-      <w:proofErr w:type="spellStart"/>
-      <w:r>
-        <w:rPr>
-          <w:i/>
-          <w:iCs/>
-        </w:rPr>
-        <w:t>almost</w:t>
-      </w:r>
-      <w:proofErr w:type="spellEnd"/>
-      <w:r>
-        <w:rPr>
-          <w:i/>
-          <w:iCs/>
-        </w:rPr>
-        <w:t xml:space="preserve"> </w:t>
-      </w:r>
-      <w:proofErr w:type="spellStart"/>
-      <w:r>
-        <w:rPr>
-          <w:i/>
-          <w:iCs/>
-        </w:rPr>
-        <w:t>always</w:t>
-      </w:r>
-      <w:proofErr w:type="spellEnd"/>
-      <w:r>
-        <w:rPr>
-          <w:i/>
-          <w:iCs/>
-        </w:rPr>
-        <w:t xml:space="preserve"> </w:t>
-      </w:r>
-      <w:proofErr w:type="spellStart"/>
-      <w:r>
-        <w:rPr>
-          <w:i/>
-          <w:iCs/>
-        </w:rPr>
-        <w:t>used</w:t>
-      </w:r>
-      <w:proofErr w:type="spellEnd"/>
-      <w:r>
-        <w:rPr>
-          <w:i/>
-          <w:iCs/>
-        </w:rPr>
-        <w:t xml:space="preserve"> as </w:t>
-      </w:r>
-      <w:proofErr w:type="gramStart"/>
-      <w:r>
-        <w:rPr>
-          <w:i/>
-          <w:iCs/>
-        </w:rPr>
-        <w:t>a</w:t>
-      </w:r>
-      <w:proofErr w:type="gramEnd"/>
-      <w:r>
-        <w:rPr>
-          <w:i/>
-          <w:iCs/>
-        </w:rPr>
-        <w:t xml:space="preserve"> comparative </w:t>
-      </w:r>
-      <w:proofErr w:type="spellStart"/>
-      <w:r>
-        <w:rPr>
-          <w:i/>
-          <w:iCs/>
-        </w:rPr>
-        <w:t>algorithm</w:t>
-      </w:r>
-      <w:proofErr w:type="spellEnd"/>
-      <w:r>
-        <w:rPr>
-          <w:i/>
-          <w:iCs/>
-        </w:rPr>
-        <w:t xml:space="preserve"> in benchmarking </w:t>
-      </w:r>
-      <w:proofErr w:type="spellStart"/>
-      <w:r>
-        <w:rPr>
-          <w:i/>
-          <w:iCs/>
-        </w:rPr>
-        <w:t>studies</w:t>
-      </w:r>
-      <w:proofErr w:type="spellEnd"/>
-      <w:r>
-        <w:t xml:space="preserve"> »</w:t>
-      </w:r>
-      <w:r>
-        <w:t>.</w:t>
-      </w:r>
-      <w:r>
-        <w:rPr>
-          <w:vertAlign w:val="superscript"/>
-        </w:rPr>
-        <w:fldChar w:fldCharType="begin"/>
-      </w:r>
-      <w:r>
-        <w:rPr>
-          <w:vertAlign w:val="superscript"/>
-        </w:rPr>
-        <w:instrText xml:space="preserve"> NOTEREF _Ref151595905 \h </w:instrText>
-      </w:r>
-      <w:r>
-        <w:rPr>
-          <w:vertAlign w:val="superscript"/>
-        </w:rPr>
-      </w:r>
-      <w:r>
-        <w:rPr>
-          <w:vertAlign w:val="superscript"/>
-        </w:rPr>
-        <w:instrText xml:space="preserve"> \* MERGEFORMAT </w:instrText>
-      </w:r>
-      <w:r>
-        <w:rPr>
-          <w:vertAlign w:val="superscript"/>
-        </w:rPr>
-        <w:fldChar w:fldCharType="separate"/>
-      </w:r>
-      <w:r>
-        <w:rPr>
-          <w:vertAlign w:val="superscript"/>
-        </w:rPr>
-        <w:t>3</w:t>
-      </w:r>
-      <w:r>
-        <w:rPr>
-          <w:vertAlign w:val="superscript"/>
-        </w:rPr>
-        <w:fldChar w:fldCharType="end"/>
-      </w:r>
-    </w:p>
-    <w:p/>
-    <w:p>
-      <w:r>
-        <w:t xml:space="preserve">Toutefois, </w:t>
-      </w:r>
-      <w:r>
-        <w:t>la méthode</w:t>
-      </w:r>
-      <w:r>
-        <w:t xml:space="preserve"> peut être gourmande en calcul et fournit peu d'informations sur les critères d'affectation de classe.</w:t>
-      </w:r>
-    </w:p>
-    <w:p/>
-    <w:p>
-      <w:r>
-        <w:t>Elle</w:t>
-      </w:r>
-      <w:r>
-        <w:t xml:space="preserve"> est implémentée </w:t>
-      </w:r>
-      <w:r>
-        <w:t xml:space="preserve">dans </w:t>
-      </w:r>
-      <w:proofErr w:type="spellStart"/>
+      <w:r>
+        <w:t xml:space="preserve">par le classificateur </w:t>
+      </w:r>
       <w:r>
         <w:rPr>
           <w:rStyle w:val="Code"/>
         </w:rPr>
-        <w:t>sktime</w:t>
-      </w:r>
-      <w:proofErr w:type="spellEnd"/>
-      <w:r>
-        <w:t xml:space="preserve"> </w:t>
-      </w:r>
-      <w:r>
-        <w:t xml:space="preserve">par le classificateur </w:t>
-      </w:r>
-      <w:proofErr w:type="spellStart"/>
+        <w:t>KNeighborsTimeSeriesClassifier</w:t>
+      </w:r>
+      <w:r>
+        <w:t xml:space="preserve"> du module </w:t>
+      </w:r>
       <w:r>
         <w:rPr>
           <w:rStyle w:val="Code"/>
         </w:rPr>
-        <w:t>KNeighborsTimeSeriesClassifier</w:t>
-      </w:r>
-      <w:proofErr w:type="spellEnd"/>
-      <w:r>
-        <w:t xml:space="preserve"> du module </w:t>
-      </w:r>
-      <w:proofErr w:type="spellStart"/>
-      <w:proofErr w:type="gramStart"/>
-      <w:r>
-        <w:rPr>
-          <w:rStyle w:val="Code"/>
-        </w:rPr>
-        <w:t>classification.distance</w:t>
-      </w:r>
-      <w:proofErr w:type="gramEnd"/>
-      <w:r>
-        <w:rPr>
-          <w:rStyle w:val="Code"/>
-        </w:rPr>
-        <w:t>_based</w:t>
-      </w:r>
-      <w:proofErr w:type="spellEnd"/>
+        <w:t>classification.distance_based</w:t>
+      </w:r>
       <w:r>
         <w:t xml:space="preserve">, </w:t>
       </w:r>
@@ -1313,27 +825,11 @@
           <w:rStyle w:val="Code"/>
         </w:rPr>
       </w:pPr>
-      <w:proofErr w:type="spellStart"/>
-      <w:proofErr w:type="gramStart"/>
       <w:r>
         <w:rPr>
           <w:rStyle w:val="Code"/>
         </w:rPr>
-        <w:t>n</w:t>
-      </w:r>
-      <w:proofErr w:type="gramEnd"/>
-      <w:r>
-        <w:rPr>
-          <w:rStyle w:val="Code"/>
-        </w:rPr>
-        <w:t>_neighbors</w:t>
-      </w:r>
-      <w:proofErr w:type="spellEnd"/>
-      <w:r>
-        <w:rPr>
-          <w:rStyle w:val="Code"/>
-        </w:rPr>
-        <w:t xml:space="preserve"> = 1</w:t>
+        <w:t>n_neighbors = 1</w:t>
       </w:r>
     </w:p>
     <w:p>
@@ -1347,79 +843,34 @@
           <w:rStyle w:val="Code"/>
         </w:rPr>
       </w:pPr>
-      <w:proofErr w:type="gramStart"/>
       <w:r>
         <w:rPr>
           <w:rStyle w:val="Code"/>
         </w:rPr>
-        <w:t>distance</w:t>
-      </w:r>
-      <w:proofErr w:type="gramEnd"/>
-      <w:r>
-        <w:rPr>
-          <w:rStyle w:val="Code"/>
-        </w:rPr>
-        <w:t xml:space="preserve"> = "</w:t>
-      </w:r>
-      <w:proofErr w:type="spellStart"/>
-      <w:r>
-        <w:rPr>
-          <w:rStyle w:val="Code"/>
-        </w:rPr>
-        <w:t>dtw</w:t>
-      </w:r>
-      <w:proofErr w:type="spellEnd"/>
-      <w:r>
-        <w:rPr>
-          <w:rStyle w:val="Code"/>
-        </w:rPr>
-        <w:t>"</w:t>
+        <w:t>distance = "dtw"</w:t>
       </w:r>
     </w:p>
     <w:p/>
     <w:p>
       <w:pPr>
         <w:pStyle w:val="Titre3"/>
-        <w:rPr>
-          <w:color w:val="2F5496" w:themeColor="accent1" w:themeShade="BF"/>
-        </w:rPr>
-      </w:pPr>
-      <w:r>
-        <w:rPr>
-          <w:color w:val="2F5496" w:themeColor="accent1" w:themeShade="BF"/>
-        </w:rPr>
+      </w:pPr>
+      <w:r>
         <w:t>Time</w:t>
       </w:r>
       <w:r>
-        <w:rPr>
-          <w:color w:val="2F5496" w:themeColor="accent1" w:themeShade="BF"/>
-        </w:rPr>
         <w:t xml:space="preserve"> </w:t>
       </w:r>
-      <w:proofErr w:type="spellStart"/>
-      <w:r>
-        <w:rPr>
-          <w:color w:val="2F5496" w:themeColor="accent1" w:themeShade="BF"/>
-        </w:rPr>
+      <w:r>
         <w:t>Series</w:t>
       </w:r>
-      <w:proofErr w:type="spellEnd"/>
-      <w:r>
-        <w:rPr>
-          <w:color w:val="2F5496" w:themeColor="accent1" w:themeShade="BF"/>
-        </w:rPr>
+      <w:r>
         <w:t xml:space="preserve"> </w:t>
       </w:r>
       <w:r>
-        <w:rPr>
-          <w:color w:val="2F5496" w:themeColor="accent1" w:themeShade="BF"/>
-        </w:rPr>
         <w:t>Forest</w:t>
       </w:r>
       <w:r>
-        <w:rPr>
-          <w:color w:val="2F5496" w:themeColor="accent1" w:themeShade="BF"/>
-        </w:rPr>
         <w:t xml:space="preserve"> (TSF)</w:t>
       </w:r>
     </w:p>
@@ -1432,76 +883,255 @@
           <w:i/>
           <w:iCs/>
         </w:rPr>
-        <w:t xml:space="preserve">time </w:t>
-      </w:r>
-      <w:proofErr w:type="spellStart"/>
+        <w:t>time series forest</w:t>
+      </w:r>
+      <w:r>
+        <w:t xml:space="preserve"> (</w:t>
+      </w:r>
+      <w:r>
+        <w:t xml:space="preserve">TSF) appartient à la famille des approches de classification des séries temporelles basées sur les </w:t>
+      </w:r>
+      <w:r>
+        <w:rPr>
+          <w:b/>
+          <w:bCs/>
+        </w:rPr>
+        <w:t>intervalles</w:t>
+      </w:r>
+      <w:r>
+        <w:t xml:space="preserve"> (</w:t>
+      </w:r>
       <w:r>
         <w:rPr>
           <w:i/>
           <w:iCs/>
         </w:rPr>
-        <w:t>series</w:t>
-      </w:r>
-      <w:proofErr w:type="spellEnd"/>
+        <w:t>interval-based approaches</w:t>
+      </w:r>
+      <w:r>
+        <w:t>).</w:t>
+      </w:r>
+      <w:r>
+        <w:rPr>
+          <w:vertAlign w:val="superscript"/>
+        </w:rPr>
+        <w:fldChar w:fldCharType="begin"/>
+      </w:r>
+      <w:r>
+        <w:rPr>
+          <w:vertAlign w:val="superscript"/>
+        </w:rPr>
+        <w:instrText xml:space="preserve"> NOTEREF _Ref151595905 \h </w:instrText>
+      </w:r>
+      <w:r>
+        <w:rPr>
+          <w:vertAlign w:val="superscript"/>
+        </w:rPr>
+        <w:instrText xml:space="preserve"> \* MERGEFORMAT </w:instrText>
+      </w:r>
+      <w:r>
+        <w:rPr>
+          <w:vertAlign w:val="superscript"/>
+        </w:rPr>
+      </w:r>
+      <w:r>
+        <w:rPr>
+          <w:vertAlign w:val="superscript"/>
+        </w:rPr>
+        <w:fldChar w:fldCharType="separate"/>
+      </w:r>
+      <w:r>
+        <w:rPr>
+          <w:vertAlign w:val="superscript"/>
+        </w:rPr>
+        <w:t>3</w:t>
+      </w:r>
+      <w:r>
+        <w:rPr>
+          <w:vertAlign w:val="superscript"/>
+        </w:rPr>
+        <w:fldChar w:fldCharType="end"/>
+      </w:r>
+    </w:p>
+    <w:p/>
+    <w:p>
+      <w:r>
+        <w:t xml:space="preserve">Il s'agit d'une adaptation aux séries temporelles de l'algorithme </w:t>
+      </w:r>
       <w:r>
         <w:rPr>
           <w:i/>
           <w:iCs/>
         </w:rPr>
-        <w:t xml:space="preserve"> </w:t>
-      </w:r>
-      <w:proofErr w:type="spellStart"/>
+        <w:t>random forest classifier</w:t>
+      </w:r>
+      <w:r>
+        <w:t xml:space="preserve"> (RCF).</w:t>
+      </w:r>
+      <w:r>
+        <w:rPr>
+          <w:rStyle w:val="Appeldenotedefin"/>
+        </w:rPr>
+        <w:endnoteReference w:id="6"/>
+      </w:r>
+    </w:p>
+    <w:p/>
+    <w:p>
+      <w:r>
+        <w:t>La TSF utilise un arbre de décision pour chaque intervalle, les arbres de décision agrégés constituant la forêt. Chaque arbre de décision est un modèle d'apprentissage automatique qui attribue ensuite une classe à son intervalle de données. Étant donné que les arbres de décision s'entraînent sur un intervalle différent de la série temporelle globale, ils peuvent ne pas produire la même classification, d'où la nécessité du vote d'ensemble à la fin du processus.</w:t>
+      </w:r>
+      <w:r>
+        <w:rPr>
+          <w:vertAlign w:val="superscript"/>
+        </w:rPr>
+        <w:fldChar w:fldCharType="begin"/>
+      </w:r>
+      <w:r>
+        <w:rPr>
+          <w:vertAlign w:val="superscript"/>
+        </w:rPr>
+        <w:instrText xml:space="preserve"> NOTEREF _Ref151595905 \h </w:instrText>
+      </w:r>
+      <w:r>
+        <w:rPr>
+          <w:vertAlign w:val="superscript"/>
+        </w:rPr>
+        <w:instrText xml:space="preserve"> \* MERGEFORMAT </w:instrText>
+      </w:r>
+      <w:r>
+        <w:rPr>
+          <w:vertAlign w:val="superscript"/>
+        </w:rPr>
+      </w:r>
+      <w:r>
+        <w:rPr>
+          <w:vertAlign w:val="superscript"/>
+        </w:rPr>
+        <w:fldChar w:fldCharType="separate"/>
+      </w:r>
+      <w:r>
+        <w:rPr>
+          <w:vertAlign w:val="superscript"/>
+        </w:rPr>
+        <w:t>3</w:t>
+      </w:r>
+      <w:r>
+        <w:rPr>
+          <w:vertAlign w:val="superscript"/>
+        </w:rPr>
+        <w:fldChar w:fldCharType="end"/>
+      </w:r>
+    </w:p>
+    <w:p/>
+    <w:p>
+      <w:r>
+        <w:t>Des études expérimentales ont montré que la TSF est capable de produire de meilleurs résultats que la KNN-DTW.</w:t>
+      </w:r>
+      <w:bookmarkStart w:id="3" w:name="_Ref151596148"/>
+      <w:r>
+        <w:rPr>
+          <w:rStyle w:val="Appeldenotedefin"/>
+        </w:rPr>
+        <w:endnoteReference w:id="7"/>
+      </w:r>
+      <w:bookmarkEnd w:id="3"/>
+    </w:p>
+    <w:p/>
+    <w:p>
+      <w:r>
+        <w:t xml:space="preserve">La méthode est implémentée dans </w:t>
+      </w:r>
+      <w:r>
+        <w:rPr>
+          <w:rStyle w:val="Code"/>
+        </w:rPr>
+        <w:t>sktime</w:t>
+      </w:r>
+      <w:r>
+        <w:t xml:space="preserve"> par le classificateur </w:t>
+      </w:r>
+      <w:r>
+        <w:rPr>
+          <w:rStyle w:val="Code"/>
+        </w:rPr>
+        <w:t>TimeSeriesForestClassifier</w:t>
+      </w:r>
+      <w:r>
+        <w:t xml:space="preserve"> du module </w:t>
+      </w:r>
+      <w:r>
+        <w:rPr>
+          <w:rStyle w:val="Code"/>
+        </w:rPr>
+        <w:t>classification.</w:t>
+      </w:r>
+      <w:r>
+        <w:rPr>
+          <w:rStyle w:val="Code"/>
+        </w:rPr>
+        <w:t>interval</w:t>
+      </w:r>
+      <w:r>
+        <w:rPr>
+          <w:rStyle w:val="Code"/>
+        </w:rPr>
+        <w:t>_based</w:t>
+      </w:r>
+      <w:r>
+        <w:t xml:space="preserve">. </w:t>
+      </w:r>
+    </w:p>
+    <w:p/>
+    <w:p>
+      <w:pPr>
+        <w:pStyle w:val="Titre3"/>
+      </w:pPr>
+      <w:r>
+        <w:t xml:space="preserve">RandOm Convolutional KErnel Transform </w:t>
+      </w:r>
+      <w:r>
+        <w:t>(</w:t>
+      </w:r>
+      <w:r>
+        <w:t>ROCKET</w:t>
+      </w:r>
+      <w:r>
+        <w:t>)</w:t>
+      </w:r>
+    </w:p>
+    <w:p>
+      <w:r>
+        <w:t xml:space="preserve">La méthode « </w:t>
+      </w:r>
       <w:r>
         <w:rPr>
           <w:i/>
           <w:iCs/>
         </w:rPr>
-        <w:t>forest</w:t>
-      </w:r>
-      <w:proofErr w:type="spellEnd"/>
-      <w:r>
-        <w:t xml:space="preserve"> (</w:t>
-      </w:r>
-      <w:r>
-        <w:t xml:space="preserve">TSF) appartient à la famille des approches de classification des séries temporelles basées sur les </w:t>
+        <w:t>RandOm Convolutional KErnel Transform</w:t>
+      </w:r>
+      <w:r>
+        <w:t xml:space="preserve"> » (ROCKET) s'inspire des approches de classification des séries temporelles basées sur les </w:t>
       </w:r>
       <w:r>
         <w:rPr>
           <w:b/>
           <w:bCs/>
         </w:rPr>
-        <w:t>intervalles</w:t>
+        <w:t>dictionnaires</w:t>
       </w:r>
       <w:r>
         <w:t xml:space="preserve"> (</w:t>
       </w:r>
-      <w:proofErr w:type="spellStart"/>
       <w:r>
         <w:rPr>
           <w:i/>
           <w:iCs/>
         </w:rPr>
-        <w:t>interval-based</w:t>
-      </w:r>
-      <w:proofErr w:type="spellEnd"/>
-      <w:r>
-        <w:rPr>
-          <w:i/>
-          <w:iCs/>
-        </w:rPr>
-        <w:t xml:space="preserve"> </w:t>
-      </w:r>
-      <w:proofErr w:type="spellStart"/>
-      <w:r>
-        <w:rPr>
-          <w:i/>
-          <w:iCs/>
-        </w:rPr>
-        <w:t>approaches</w:t>
-      </w:r>
-      <w:proofErr w:type="spellEnd"/>
-      <w:r>
-        <w:t>).</w:t>
+        <w:t>dictionary-based approaches</w:t>
+      </w:r>
+      <w:r>
+        <w:t>)</w:t>
       </w:r>
       <w:r>
         <w:rPr>
@@ -1519,17 +1149,17 @@
         <w:rPr>
           <w:vertAlign w:val="superscript"/>
         </w:rPr>
-      </w:r>
-      <w:r>
-        <w:rPr>
-          <w:vertAlign w:val="superscript"/>
-        </w:rPr>
         <w:instrText xml:space="preserve"> \* MERGEFORMAT </w:instrText>
       </w:r>
       <w:r>
         <w:rPr>
           <w:vertAlign w:val="superscript"/>
         </w:rPr>
+      </w:r>
+      <w:r>
+        <w:rPr>
+          <w:vertAlign w:val="superscript"/>
+        </w:rPr>
         <w:fldChar w:fldCharType="separate"/>
       </w:r>
       <w:r>
@@ -1544,421 +1174,21 @@
         </w:rPr>
         <w:fldChar w:fldCharType="end"/>
       </w:r>
-    </w:p>
-    <w:p/>
-    <w:p>
-      <w:r>
-        <w:t xml:space="preserve">Il s'agit d'une adaptation aux séries temporelles de l'algorithme </w:t>
-      </w:r>
-      <w:proofErr w:type="spellStart"/>
-      <w:r>
-        <w:rPr>
-          <w:i/>
-          <w:iCs/>
-        </w:rPr>
-        <w:t>random</w:t>
-      </w:r>
-      <w:proofErr w:type="spellEnd"/>
-      <w:r>
-        <w:rPr>
-          <w:i/>
-          <w:iCs/>
-        </w:rPr>
-        <w:t xml:space="preserve"> </w:t>
-      </w:r>
-      <w:proofErr w:type="spellStart"/>
-      <w:r>
-        <w:rPr>
-          <w:i/>
-          <w:iCs/>
-        </w:rPr>
-        <w:t>forest</w:t>
-      </w:r>
-      <w:proofErr w:type="spellEnd"/>
-      <w:r>
-        <w:rPr>
-          <w:i/>
-          <w:iCs/>
-        </w:rPr>
-        <w:t xml:space="preserve"> classifier</w:t>
-      </w:r>
-      <w:r>
-        <w:t xml:space="preserve"> (RCF).</w:t>
-      </w:r>
-      <w:r>
-        <w:rPr>
-          <w:rStyle w:val="Appeldenotedefin"/>
-        </w:rPr>
-        <w:endnoteReference w:id="6"/>
-      </w:r>
-    </w:p>
-    <w:p/>
-    <w:p>
-      <w:r>
-        <w:t>La TSF utilise un arbre de décision pour chaque intervalle, les arbres de décision agrégés constituant la forêt. Chaque arbre de décision est un modèle d'apprentissage automatique qui attribue ensuite une classe à son intervalle de données. Étant donné que les arbres de décision s'entraînent sur un intervalle différent de la série temporelle globale, ils peuvent ne pas produire la même classification, d'où la nécessité du vote d'ensemble à la fin du processus.</w:t>
-      </w:r>
-      <w:r>
-        <w:rPr>
-          <w:vertAlign w:val="superscript"/>
-        </w:rPr>
-        <w:fldChar w:fldCharType="begin"/>
-      </w:r>
-      <w:r>
-        <w:rPr>
-          <w:vertAlign w:val="superscript"/>
-        </w:rPr>
-        <w:instrText xml:space="preserve"> NOTEREF _Ref151595905 \h </w:instrText>
-      </w:r>
-      <w:r>
-        <w:rPr>
-          <w:vertAlign w:val="superscript"/>
-        </w:rPr>
-      </w:r>
-      <w:r>
-        <w:rPr>
-          <w:vertAlign w:val="superscript"/>
-        </w:rPr>
-        <w:instrText xml:space="preserve"> \* MERGEFORMAT </w:instrText>
-      </w:r>
-      <w:r>
-        <w:rPr>
-          <w:vertAlign w:val="superscript"/>
-        </w:rPr>
-        <w:fldChar w:fldCharType="separate"/>
-      </w:r>
-      <w:r>
-        <w:rPr>
-          <w:vertAlign w:val="superscript"/>
-        </w:rPr>
-        <w:t>3</w:t>
-      </w:r>
-      <w:r>
-        <w:rPr>
-          <w:vertAlign w:val="superscript"/>
-        </w:rPr>
-        <w:fldChar w:fldCharType="end"/>
-      </w:r>
-    </w:p>
-    <w:p/>
-    <w:p>
-      <w:r>
-        <w:t>Des études expérimentales ont montré que la TSF est capable de produire de meilleurs résultats que la KNN</w:t>
-      </w:r>
-      <w:r>
-        <w:t>-</w:t>
-      </w:r>
-      <w:r>
-        <w:t>DTW.</w:t>
-      </w:r>
-      <w:bookmarkStart w:id="3" w:name="_Ref151596148"/>
-      <w:r>
-        <w:rPr>
-          <w:rStyle w:val="Appeldenotedefin"/>
-        </w:rPr>
-        <w:endnoteReference w:id="7"/>
-      </w:r>
-      <w:bookmarkEnd w:id="3"/>
-    </w:p>
-    <w:p/>
-    <w:p>
-      <w:r>
-        <w:t xml:space="preserve">La méthode est implémentée dans </w:t>
-      </w:r>
-      <w:proofErr w:type="spellStart"/>
-      <w:r>
-        <w:rPr>
-          <w:rStyle w:val="Code"/>
-        </w:rPr>
-        <w:t>sktime</w:t>
-      </w:r>
-      <w:proofErr w:type="spellEnd"/>
-      <w:r>
-        <w:t xml:space="preserve"> par le classificateur </w:t>
-      </w:r>
-      <w:proofErr w:type="spellStart"/>
-      <w:r>
-        <w:rPr>
-          <w:rStyle w:val="Code"/>
-        </w:rPr>
-        <w:t>TimeSeriesForestClassifier</w:t>
-      </w:r>
-      <w:proofErr w:type="spellEnd"/>
-      <w:r>
-        <w:t xml:space="preserve"> du module </w:t>
-      </w:r>
-      <w:proofErr w:type="spellStart"/>
-      <w:proofErr w:type="gramStart"/>
-      <w:r>
-        <w:rPr>
-          <w:rStyle w:val="Code"/>
-        </w:rPr>
-        <w:t>classification.</w:t>
-      </w:r>
-      <w:r>
-        <w:rPr>
-          <w:rStyle w:val="Code"/>
-        </w:rPr>
-        <w:t>interval</w:t>
-      </w:r>
-      <w:proofErr w:type="gramEnd"/>
-      <w:r>
-        <w:rPr>
-          <w:rStyle w:val="Code"/>
-        </w:rPr>
-        <w:t>_based</w:t>
-      </w:r>
-      <w:proofErr w:type="spellEnd"/>
-      <w:r>
-        <w:t xml:space="preserve">. </w:t>
-      </w:r>
-    </w:p>
-    <w:p/>
-    <w:p>
-      <w:pPr>
-        <w:pStyle w:val="Titre3"/>
-        <w:rPr>
-          <w:color w:val="2F5496" w:themeColor="accent1" w:themeShade="BF"/>
-        </w:rPr>
-      </w:pPr>
-      <w:proofErr w:type="spellStart"/>
-      <w:r>
-        <w:rPr>
-          <w:color w:val="2F5496" w:themeColor="accent1" w:themeShade="BF"/>
-        </w:rPr>
-        <w:t>RandOm</w:t>
-      </w:r>
-      <w:proofErr w:type="spellEnd"/>
-      <w:r>
-        <w:rPr>
-          <w:color w:val="2F5496" w:themeColor="accent1" w:themeShade="BF"/>
-        </w:rPr>
-        <w:t xml:space="preserve"> </w:t>
-      </w:r>
-      <w:proofErr w:type="spellStart"/>
-      <w:r>
-        <w:rPr>
-          <w:color w:val="2F5496" w:themeColor="accent1" w:themeShade="BF"/>
-        </w:rPr>
-        <w:t>Convolutional</w:t>
-      </w:r>
-      <w:proofErr w:type="spellEnd"/>
-      <w:r>
-        <w:rPr>
-          <w:color w:val="2F5496" w:themeColor="accent1" w:themeShade="BF"/>
-        </w:rPr>
-        <w:t xml:space="preserve"> </w:t>
-      </w:r>
-      <w:proofErr w:type="spellStart"/>
-      <w:r>
-        <w:rPr>
-          <w:color w:val="2F5496" w:themeColor="accent1" w:themeShade="BF"/>
-        </w:rPr>
-        <w:t>KErnel</w:t>
-      </w:r>
-      <w:proofErr w:type="spellEnd"/>
-      <w:r>
-        <w:rPr>
-          <w:color w:val="2F5496" w:themeColor="accent1" w:themeShade="BF"/>
-        </w:rPr>
-        <w:t xml:space="preserve"> </w:t>
-      </w:r>
-      <w:proofErr w:type="spellStart"/>
-      <w:r>
-        <w:rPr>
-          <w:color w:val="2F5496" w:themeColor="accent1" w:themeShade="BF"/>
-        </w:rPr>
-        <w:t>Transform</w:t>
-      </w:r>
-      <w:proofErr w:type="spellEnd"/>
-      <w:r>
-        <w:rPr>
-          <w:color w:val="2F5496" w:themeColor="accent1" w:themeShade="BF"/>
-        </w:rPr>
-        <w:t xml:space="preserve"> </w:t>
-      </w:r>
-      <w:r>
-        <w:rPr>
-          <w:color w:val="2F5496" w:themeColor="accent1" w:themeShade="BF"/>
-        </w:rPr>
-        <w:t>(</w:t>
-      </w:r>
-      <w:r>
-        <w:rPr>
-          <w:color w:val="2F5496" w:themeColor="accent1" w:themeShade="BF"/>
-        </w:rPr>
-        <w:t>ROCKET</w:t>
-      </w:r>
-      <w:r>
-        <w:rPr>
-          <w:color w:val="2F5496" w:themeColor="accent1" w:themeShade="BF"/>
-        </w:rPr>
-        <w:t>)</w:t>
-      </w:r>
-    </w:p>
-    <w:p>
-      <w:r>
-        <w:t xml:space="preserve">La méthode « </w:t>
-      </w:r>
-      <w:proofErr w:type="spellStart"/>
-      <w:r>
-        <w:rPr>
-          <w:i/>
-          <w:iCs/>
-        </w:rPr>
-        <w:t>RandOm</w:t>
-      </w:r>
-      <w:proofErr w:type="spellEnd"/>
-      <w:r>
-        <w:rPr>
-          <w:i/>
-          <w:iCs/>
-        </w:rPr>
-        <w:t xml:space="preserve"> </w:t>
-      </w:r>
-      <w:proofErr w:type="spellStart"/>
-      <w:r>
-        <w:rPr>
-          <w:i/>
-          <w:iCs/>
-        </w:rPr>
-        <w:t>Convolutional</w:t>
-      </w:r>
-      <w:proofErr w:type="spellEnd"/>
-      <w:r>
-        <w:rPr>
-          <w:i/>
-          <w:iCs/>
-        </w:rPr>
-        <w:t xml:space="preserve"> </w:t>
-      </w:r>
-      <w:proofErr w:type="spellStart"/>
-      <w:r>
-        <w:rPr>
-          <w:i/>
-          <w:iCs/>
-        </w:rPr>
-        <w:t>KErnel</w:t>
-      </w:r>
-      <w:proofErr w:type="spellEnd"/>
-      <w:r>
-        <w:rPr>
-          <w:i/>
-          <w:iCs/>
-        </w:rPr>
-        <w:t xml:space="preserve"> </w:t>
-      </w:r>
-      <w:proofErr w:type="spellStart"/>
-      <w:r>
-        <w:rPr>
-          <w:i/>
-          <w:iCs/>
-        </w:rPr>
-        <w:t>Transform</w:t>
-      </w:r>
-      <w:proofErr w:type="spellEnd"/>
-      <w:r>
-        <w:t xml:space="preserve"> »</w:t>
-      </w:r>
-      <w:r>
-        <w:t xml:space="preserve"> (</w:t>
-      </w:r>
-      <w:r>
-        <w:t xml:space="preserve">ROCKET) s'inspire des approches de classification des séries temporelles basées sur les </w:t>
+      <w:r>
+        <w:t xml:space="preserve">, ainsi que des </w:t>
       </w:r>
       <w:r>
         <w:rPr>
           <w:b/>
           <w:bCs/>
         </w:rPr>
-        <w:t>dictionnaires</w:t>
-      </w:r>
-      <w:r>
-        <w:t xml:space="preserve"> (</w:t>
-      </w:r>
-      <w:proofErr w:type="spellStart"/>
-      <w:r>
-        <w:rPr>
-          <w:i/>
-          <w:iCs/>
-        </w:rPr>
-        <w:t>dictionary-based</w:t>
-      </w:r>
-      <w:proofErr w:type="spellEnd"/>
-      <w:r>
-        <w:rPr>
-          <w:i/>
-          <w:iCs/>
-        </w:rPr>
-        <w:t xml:space="preserve"> </w:t>
-      </w:r>
-      <w:proofErr w:type="spellStart"/>
-      <w:r>
-        <w:rPr>
-          <w:i/>
-          <w:iCs/>
-        </w:rPr>
-        <w:t>approaches</w:t>
-      </w:r>
-      <w:proofErr w:type="spellEnd"/>
-      <w:r>
-        <w:t>)</w:t>
-      </w:r>
-      <w:r>
-        <w:rPr>
-          <w:vertAlign w:val="superscript"/>
-        </w:rPr>
-        <w:fldChar w:fldCharType="begin"/>
-      </w:r>
-      <w:r>
-        <w:rPr>
-          <w:vertAlign w:val="superscript"/>
-        </w:rPr>
-        <w:instrText xml:space="preserve"> NOTEREF _Ref151595905 \h </w:instrText>
-      </w:r>
-      <w:r>
-        <w:rPr>
-          <w:vertAlign w:val="superscript"/>
-        </w:rPr>
-      </w:r>
-      <w:r>
-        <w:rPr>
-          <w:vertAlign w:val="superscript"/>
-        </w:rPr>
-        <w:instrText xml:space="preserve"> \* MERGEFORMAT </w:instrText>
-      </w:r>
-      <w:r>
-        <w:rPr>
-          <w:vertAlign w:val="superscript"/>
-        </w:rPr>
-        <w:fldChar w:fldCharType="separate"/>
-      </w:r>
-      <w:r>
-        <w:rPr>
-          <w:vertAlign w:val="superscript"/>
-        </w:rPr>
-        <w:t>3</w:t>
-      </w:r>
-      <w:r>
-        <w:rPr>
-          <w:vertAlign w:val="superscript"/>
-        </w:rPr>
-        <w:fldChar w:fldCharType="end"/>
-      </w:r>
-      <w:r>
-        <w:t xml:space="preserve">, ainsi que des </w:t>
+        <w:t>réseaux de neurones convolutifs</w:t>
       </w:r>
       <w:r>
         <w:rPr>
           <w:b/>
           <w:bCs/>
         </w:rPr>
-        <w:t>réseaux de neurones convolutifs</w:t>
-      </w:r>
-      <w:r>
-        <w:rPr>
-          <w:b/>
-          <w:bCs/>
-        </w:rPr>
         <w:t xml:space="preserve"> </w:t>
       </w:r>
       <w:r>
@@ -2003,12 +1233,12 @@
         <w:rPr>
           <w:vertAlign w:val="superscript"/>
         </w:rPr>
-      </w:r>
-      <w:r>
-        <w:rPr>
-          <w:vertAlign w:val="superscript"/>
-        </w:rPr>
         <w:instrText xml:space="preserve"> \* MERGEFORMAT </w:instrText>
+      </w:r>
+      <w:r>
+        <w:rPr>
+          <w:vertAlign w:val="superscript"/>
+        </w:rPr>
       </w:r>
       <w:r>
         <w:rPr>
@@ -2051,54 +1281,14 @@
         <w:t>Transformation</w:t>
       </w:r>
       <w:r>
-        <w:t xml:space="preserve"> des </w:t>
-      </w:r>
-      <w:r>
-        <w:t>séries temporelles</w:t>
-      </w:r>
-      <w:r>
-        <w:t xml:space="preserve"> </w:t>
-      </w:r>
-      <w:r>
-        <w:t xml:space="preserve">à l'aide de noyaux </w:t>
-      </w:r>
-      <w:r>
-        <w:t>de convolution</w:t>
-      </w:r>
-      <w:r>
-        <w:t xml:space="preserve"> aléatoires (</w:t>
-      </w:r>
-      <w:proofErr w:type="spellStart"/>
+        <w:t xml:space="preserve"> des séries temporelles à l'aide de noyaux de convolution aléatoires (</w:t>
+      </w:r>
       <w:r>
         <w:rPr>
           <w:i/>
           <w:iCs/>
         </w:rPr>
-        <w:t>random</w:t>
-      </w:r>
-      <w:proofErr w:type="spellEnd"/>
-      <w:r>
-        <w:rPr>
-          <w:i/>
-          <w:iCs/>
-        </w:rPr>
-        <w:t xml:space="preserve"> </w:t>
-      </w:r>
-      <w:proofErr w:type="spellStart"/>
-      <w:r>
-        <w:rPr>
-          <w:i/>
-          <w:iCs/>
-        </w:rPr>
-        <w:t>convolutional</w:t>
-      </w:r>
-      <w:proofErr w:type="spellEnd"/>
-      <w:r>
-        <w:rPr>
-          <w:i/>
-          <w:iCs/>
-        </w:rPr>
-        <w:t xml:space="preserve"> kernels</w:t>
+        <w:t>random convolutional kernels</w:t>
       </w:r>
       <w:r>
         <w:t>)</w:t>
@@ -2120,16 +1310,7 @@
         <w:t>Entraînement</w:t>
       </w:r>
       <w:r>
-        <w:t xml:space="preserve"> d’un </w:t>
-      </w:r>
-      <w:r>
-        <w:t>classificateur linéaire</w:t>
-      </w:r>
-      <w:r>
-        <w:t xml:space="preserve"> sur </w:t>
-      </w:r>
-      <w:r>
-        <w:t>les séries temporelles transformées</w:t>
+        <w:t xml:space="preserve"> d’un classificateur linéaire sur les séries temporelles transformées</w:t>
       </w:r>
     </w:p>
     <w:p/>
@@ -2143,7 +1324,6 @@
       <w:r>
         <w:t xml:space="preserve">, ceux de ROCKET sont extrêmement variés car leurs paramètres (p. ex., longueur, dilatation, </w:t>
       </w:r>
-      <w:proofErr w:type="spellStart"/>
       <w:r>
         <w:rPr>
           <w:i/>
@@ -2151,7 +1331,6 @@
         </w:rPr>
         <w:t>padding</w:t>
       </w:r>
-      <w:proofErr w:type="spellEnd"/>
       <w:r>
         <w:t xml:space="preserve">) font l’objet d’un échantillonnage aléatoire </w:t>
       </w:r>
@@ -2183,17 +1362,17 @@
         <w:rPr>
           <w:vertAlign w:val="superscript"/>
         </w:rPr>
-      </w:r>
-      <w:r>
-        <w:rPr>
-          <w:vertAlign w:val="superscript"/>
-        </w:rPr>
         <w:instrText xml:space="preserve"> \* MERGEFORMAT </w:instrText>
       </w:r>
       <w:r>
         <w:rPr>
           <w:vertAlign w:val="superscript"/>
         </w:rPr>
+      </w:r>
+      <w:r>
+        <w:rPr>
+          <w:vertAlign w:val="superscript"/>
+        </w:rPr>
         <w:fldChar w:fldCharType="separate"/>
       </w:r>
       <w:r>
@@ -2230,17 +1409,17 @@
         <w:rPr>
           <w:vertAlign w:val="superscript"/>
         </w:rPr>
-      </w:r>
-      <w:r>
-        <w:rPr>
-          <w:vertAlign w:val="superscript"/>
-        </w:rPr>
         <w:instrText xml:space="preserve"> \* MERGEFORMAT </w:instrText>
       </w:r>
       <w:r>
         <w:rPr>
           <w:vertAlign w:val="superscript"/>
         </w:rPr>
+      </w:r>
+      <w:r>
+        <w:rPr>
+          <w:vertAlign w:val="superscript"/>
+        </w:rPr>
         <w:fldChar w:fldCharType="separate"/>
       </w:r>
       <w:r>
@@ -2264,55 +1443,33 @@
       <w:r>
         <w:t xml:space="preserve">, générant une </w:t>
       </w:r>
-      <w:proofErr w:type="spellStart"/>
       <w:r>
         <w:rPr>
           <w:i/>
           <w:iCs/>
         </w:rPr>
-        <w:t>feature</w:t>
-      </w:r>
-      <w:proofErr w:type="spellEnd"/>
+        <w:t>feature map</w:t>
+      </w:r>
+      <w:r>
+        <w:t xml:space="preserve"> qui est ensuite agrégée en 2 </w:t>
+      </w:r>
       <w:r>
         <w:rPr>
           <w:i/>
           <w:iCs/>
         </w:rPr>
-        <w:t xml:space="preserve"> </w:t>
-      </w:r>
-      <w:proofErr w:type="spellStart"/>
+        <w:t>features</w:t>
+      </w:r>
+      <w:r>
+        <w:t xml:space="preserve"> par noyau (soit 20 000 </w:t>
+      </w:r>
       <w:r>
         <w:rPr>
           <w:i/>
           <w:iCs/>
         </w:rPr>
-        <w:t>map</w:t>
-      </w:r>
-      <w:proofErr w:type="spellEnd"/>
-      <w:r>
-        <w:t xml:space="preserve"> qui est ensuite agrégée en 2 </w:t>
-      </w:r>
-      <w:proofErr w:type="spellStart"/>
-      <w:r>
-        <w:rPr>
-          <w:i/>
-          <w:iCs/>
-        </w:rPr>
         <w:t>features</w:t>
       </w:r>
-      <w:proofErr w:type="spellEnd"/>
-      <w:r>
-        <w:t xml:space="preserve"> par noyau (soit 20 000 </w:t>
-      </w:r>
-      <w:proofErr w:type="spellStart"/>
-      <w:r>
-        <w:rPr>
-          <w:i/>
-          <w:iCs/>
-        </w:rPr>
-        <w:t>features</w:t>
-      </w:r>
-      <w:proofErr w:type="spellEnd"/>
       <w:r>
         <w:t xml:space="preserve"> au total)</w:t>
       </w:r>
@@ -2332,12 +1489,12 @@
         <w:rPr>
           <w:vertAlign w:val="superscript"/>
         </w:rPr>
-      </w:r>
-      <w:r>
-        <w:rPr>
-          <w:vertAlign w:val="superscript"/>
-        </w:rPr>
         <w:instrText xml:space="preserve"> \* MERGEFORMAT </w:instrText>
+      </w:r>
+      <w:r>
+        <w:rPr>
+          <w:vertAlign w:val="superscript"/>
+        </w:rPr>
       </w:r>
       <w:r>
         <w:rPr>
@@ -2372,13 +1529,8 @@
           <w:numId w:val="10"/>
         </w:numPr>
       </w:pPr>
-      <w:proofErr w:type="gramStart"/>
-      <w:r>
-        <w:t>la</w:t>
-      </w:r>
-      <w:proofErr w:type="gramEnd"/>
-      <w:r>
-        <w:t xml:space="preserve"> </w:t>
+      <w:r>
+        <w:t xml:space="preserve">la </w:t>
       </w:r>
       <w:r>
         <w:rPr>
@@ -2405,17 +1557,8 @@
           <w:i/>
           <w:iCs/>
         </w:rPr>
-        <w:t xml:space="preserve">global max </w:t>
-      </w:r>
-      <w:proofErr w:type="spellStart"/>
-      <w:r>
-        <w:rPr>
-          <w:i/>
-          <w:iCs/>
-        </w:rPr>
-        <w:t>pooling</w:t>
-      </w:r>
-      <w:proofErr w:type="spellEnd"/>
+        <w:t>global max pooling</w:t>
+      </w:r>
       <w:r>
         <w:t xml:space="preserve"> des </w:t>
       </w:r>
@@ -2434,13 +1577,8 @@
           <w:numId w:val="10"/>
         </w:numPr>
       </w:pPr>
-      <w:proofErr w:type="gramStart"/>
-      <w:r>
-        <w:t>la</w:t>
-      </w:r>
-      <w:proofErr w:type="gramEnd"/>
-      <w:r>
-        <w:t xml:space="preserve"> </w:t>
+      <w:r>
+        <w:t xml:space="preserve">la </w:t>
       </w:r>
       <w:r>
         <w:rPr>
@@ -2452,7 +1590,6 @@
       <w:r>
         <w:t xml:space="preserve"> (</w:t>
       </w:r>
-      <w:proofErr w:type="spellStart"/>
       <w:r>
         <w:rPr>
           <w:i/>
@@ -2460,7 +1597,6 @@
         </w:rPr>
         <w:t>ppv</w:t>
       </w:r>
-      <w:proofErr w:type="spellEnd"/>
       <w:r>
         <w:t>).</w:t>
       </w:r>
@@ -2498,12 +1634,12 @@
         <w:rPr>
           <w:vertAlign w:val="superscript"/>
         </w:rPr>
-      </w:r>
-      <w:r>
-        <w:rPr>
-          <w:vertAlign w:val="superscript"/>
-        </w:rPr>
         <w:instrText xml:space="preserve"> \* MERGEFORMAT </w:instrText>
+      </w:r>
+      <w:r>
+        <w:rPr>
+          <w:vertAlign w:val="superscript"/>
+        </w:rPr>
       </w:r>
       <w:r>
         <w:rPr>
@@ -2553,7 +1689,6 @@
       <w:r>
         <w:t xml:space="preserve">classificateur de régression </w:t>
       </w:r>
-      <w:proofErr w:type="spellStart"/>
       <w:r>
         <w:rPr>
           <w:i/>
@@ -2561,7 +1696,6 @@
         </w:rPr>
         <w:t>ridge</w:t>
       </w:r>
-      <w:proofErr w:type="spellEnd"/>
       <w:r>
         <w:t xml:space="preserve">. En effet, </w:t>
       </w:r>
@@ -2571,7 +1705,6 @@
       <w:r>
         <w:t xml:space="preserve">le nombre de </w:t>
       </w:r>
-      <w:proofErr w:type="spellStart"/>
       <w:r>
         <w:rPr>
           <w:i/>
@@ -2579,7 +1712,6 @@
         </w:rPr>
         <w:t>features</w:t>
       </w:r>
-      <w:proofErr w:type="spellEnd"/>
       <w:r>
         <w:t xml:space="preserve"> </w:t>
       </w:r>
@@ -2590,10 +1722,7 @@
         <w:t xml:space="preserve">et </w:t>
       </w:r>
       <w:r>
-        <w:t>la taille du jeu d’entraînement </w:t>
-      </w:r>
-      <w:r>
-        <w:t xml:space="preserve">est </w:t>
+        <w:t xml:space="preserve">la taille du jeu d’entraînement est </w:t>
       </w:r>
       <w:r>
         <w:t>grand, plus la régularisation est importante, et l</w:t>
@@ -2602,12 +1731,8 @@
         <w:t xml:space="preserve">a capacité </w:t>
       </w:r>
       <w:r>
-        <w:t xml:space="preserve">d’un </w:t>
-      </w:r>
-      <w:r>
-        <w:t xml:space="preserve">classificateur de régression </w:t>
-      </w:r>
-      <w:proofErr w:type="spellStart"/>
+        <w:t xml:space="preserve">d’un classificateur de régression </w:t>
+      </w:r>
       <w:r>
         <w:rPr>
           <w:i/>
@@ -2615,7 +1740,6 @@
         </w:rPr>
         <w:t>ridge</w:t>
       </w:r>
-      <w:proofErr w:type="spellEnd"/>
       <w:r>
         <w:t xml:space="preserve"> </w:t>
       </w:r>
@@ -2644,10 +1768,7 @@
         <w:t xml:space="preserve">plus de 20 000 lignes, </w:t>
       </w:r>
       <w:r>
-        <w:t xml:space="preserve">il est conseillé </w:t>
-      </w:r>
-      <w:r>
-        <w:t xml:space="preserve">de se tourner </w:t>
+        <w:t xml:space="preserve">il est conseillé de se tourner </w:t>
       </w:r>
       <w:r>
         <w:t xml:space="preserve">plutôt </w:t>
@@ -2661,51 +1782,120 @@
       <w:r>
         <w:t xml:space="preserve"> régression logistique entraîné à l'aide de la descente de gradient stochastique (</w:t>
       </w:r>
-      <w:proofErr w:type="spellStart"/>
       <w:r>
         <w:rPr>
           <w:i/>
           <w:iCs/>
         </w:rPr>
-        <w:t>stochastic</w:t>
-      </w:r>
-      <w:proofErr w:type="spellEnd"/>
+        <w:t>stochastic gradient descent</w:t>
+      </w:r>
+      <w:r>
+        <w:t xml:space="preserve"> / SGD)</w:t>
+      </w:r>
+      <w:r>
+        <w:t xml:space="preserve">. En effet, </w:t>
+      </w:r>
+      <w:r>
+        <w:t xml:space="preserve">l’entraînement </w:t>
+      </w:r>
+      <w:r>
+        <w:t xml:space="preserve">de ce classificateur </w:t>
+      </w:r>
+      <w:r>
+        <w:t xml:space="preserve">est relativement rapide pour un coût </w:t>
+      </w:r>
+      <w:r>
+        <w:t>de</w:t>
+      </w:r>
+      <w:r>
+        <w:t xml:space="preserve"> mémoire fixe.</w:t>
+      </w:r>
+    </w:p>
+    <w:p/>
+    <w:p>
+      <w:r>
+        <w:t xml:space="preserve">Des études ayant comparé ROCKET aux algorithmes concurrents, notamment les CNN, ont démontré que ROCKET peut atteindre le même niveau de </w:t>
+      </w:r>
       <w:r>
         <w:rPr>
           <w:i/>
           <w:iCs/>
         </w:rPr>
-        <w:t xml:space="preserve"> gradient </w:t>
-      </w:r>
-      <w:proofErr w:type="spellStart"/>
-      <w:r>
-        <w:rPr>
-          <w:i/>
-          <w:iCs/>
-        </w:rPr>
-        <w:t>descent</w:t>
-      </w:r>
-      <w:proofErr w:type="spellEnd"/>
-      <w:r>
-        <w:t xml:space="preserve"> / SGD)</w:t>
-      </w:r>
-      <w:r>
-        <w:t xml:space="preserve">. En effet, </w:t>
-      </w:r>
-      <w:r>
-        <w:t xml:space="preserve">l’entraînement </w:t>
-      </w:r>
-      <w:r>
-        <w:t xml:space="preserve">de ce classificateur </w:t>
-      </w:r>
-      <w:r>
-        <w:t xml:space="preserve">est relativement rapide pour un coût </w:t>
-      </w:r>
-      <w:r>
-        <w:t>de</w:t>
-      </w:r>
-      <w:r>
-        <w:t xml:space="preserve"> mémoire fixe</w:t>
+        <w:t>accuracy</w:t>
+      </w:r>
+      <w:r>
+        <w:t xml:space="preserve"> en une fraction du temps.</w:t>
+      </w:r>
+      <w:r>
+        <w:rPr>
+          <w:vertAlign w:val="superscript"/>
+        </w:rPr>
+        <w:fldChar w:fldCharType="begin"/>
+      </w:r>
+      <w:r>
+        <w:rPr>
+          <w:vertAlign w:val="superscript"/>
+        </w:rPr>
+        <w:instrText xml:space="preserve"> NOTEREF _Ref151596148 \h </w:instrText>
+      </w:r>
+      <w:r>
+        <w:rPr>
+          <w:vertAlign w:val="superscript"/>
+        </w:rPr>
+        <w:instrText xml:space="preserve"> \* MERGEFORMAT </w:instrText>
+      </w:r>
+      <w:r>
+        <w:rPr>
+          <w:vertAlign w:val="superscript"/>
+        </w:rPr>
+      </w:r>
+      <w:r>
+        <w:rPr>
+          <w:vertAlign w:val="superscript"/>
+        </w:rPr>
+        <w:fldChar w:fldCharType="separate"/>
+      </w:r>
+      <w:r>
+        <w:rPr>
+          <w:vertAlign w:val="superscript"/>
+        </w:rPr>
+        <w:t>7</w:t>
+      </w:r>
+      <w:r>
+        <w:rPr>
+          <w:vertAlign w:val="superscript"/>
+        </w:rPr>
+        <w:fldChar w:fldCharType="end"/>
+      </w:r>
+    </w:p>
+    <w:p/>
+    <w:p>
+      <w:r>
+        <w:t xml:space="preserve">La méthode est implémentée dans </w:t>
+      </w:r>
+      <w:r>
+        <w:rPr>
+          <w:rStyle w:val="Code"/>
+        </w:rPr>
+        <w:t>sktime</w:t>
+      </w:r>
+      <w:r>
+        <w:t xml:space="preserve"> par le transformeur </w:t>
+      </w:r>
+      <w:r>
+        <w:rPr>
+          <w:rStyle w:val="Code"/>
+        </w:rPr>
+        <w:t>Rocket</w:t>
+      </w:r>
+      <w:r>
+        <w:t xml:space="preserve"> du module </w:t>
+      </w:r>
+      <w:r>
+        <w:rPr>
+          <w:rStyle w:val="Code"/>
+        </w:rPr>
+        <w:t>transformations.panel.rocket</w:t>
       </w:r>
       <w:r>
         <w:t>.</w:t>
@@ -2714,137 +1904,23 @@
     <w:p/>
     <w:p>
       <w:r>
-        <w:t xml:space="preserve">Des études ayant comparé ROCKET aux algorithmes concurrents, notamment les CNN, ont démontré que ROCKET peut atteindre le même niveau de </w:t>
-      </w:r>
-      <w:proofErr w:type="spellStart"/>
-      <w:r>
-        <w:rPr>
-          <w:i/>
-          <w:iCs/>
-        </w:rPr>
-        <w:t>accuracy</w:t>
-      </w:r>
-      <w:proofErr w:type="spellEnd"/>
-      <w:r>
-        <w:t xml:space="preserve"> en une fraction du temps.</w:t>
-      </w:r>
-      <w:r>
-        <w:rPr>
-          <w:vertAlign w:val="superscript"/>
-        </w:rPr>
-        <w:fldChar w:fldCharType="begin"/>
-      </w:r>
-      <w:r>
-        <w:rPr>
-          <w:vertAlign w:val="superscript"/>
-        </w:rPr>
-        <w:instrText xml:space="preserve"> NOTEREF _Ref151596148 \h </w:instrText>
-      </w:r>
-      <w:r>
-        <w:rPr>
-          <w:vertAlign w:val="superscript"/>
-        </w:rPr>
-      </w:r>
-      <w:r>
-        <w:rPr>
-          <w:vertAlign w:val="superscript"/>
-        </w:rPr>
-        <w:instrText xml:space="preserve"> \* MERGEFORMAT </w:instrText>
-      </w:r>
-      <w:r>
-        <w:rPr>
-          <w:vertAlign w:val="superscript"/>
-        </w:rPr>
-        <w:fldChar w:fldCharType="separate"/>
-      </w:r>
-      <w:r>
-        <w:rPr>
-          <w:vertAlign w:val="superscript"/>
-        </w:rPr>
-        <w:t>7</w:t>
-      </w:r>
-      <w:r>
-        <w:rPr>
-          <w:vertAlign w:val="superscript"/>
-        </w:rPr>
-        <w:fldChar w:fldCharType="end"/>
-      </w:r>
-    </w:p>
-    <w:p/>
-    <w:p>
-      <w:r>
-        <w:t xml:space="preserve">La méthode est implémentée dans </w:t>
-      </w:r>
-      <w:proofErr w:type="spellStart"/>
+        <w:t xml:space="preserve">Pour les classificateurs linéaires, nous avons utilisé les suivants, issus du module </w:t>
+      </w:r>
       <w:r>
         <w:rPr>
           <w:rStyle w:val="Code"/>
         </w:rPr>
-        <w:t>sktime</w:t>
-      </w:r>
-      <w:proofErr w:type="spellEnd"/>
-      <w:r>
-        <w:t xml:space="preserve"> par le </w:t>
-      </w:r>
-      <w:r>
-        <w:t>transformeur</w:t>
-      </w:r>
-      <w:r>
-        <w:t xml:space="preserve"> </w:t>
+        <w:t>linear_model</w:t>
+      </w:r>
+      <w:r>
+        <w:t xml:space="preserve"> de </w:t>
       </w:r>
       <w:r>
         <w:rPr>
           <w:rStyle w:val="Code"/>
         </w:rPr>
-        <w:t>Rocket</w:t>
-      </w:r>
-      <w:r>
-        <w:t xml:space="preserve"> du module </w:t>
-      </w:r>
-      <w:proofErr w:type="spellStart"/>
-      <w:proofErr w:type="gramStart"/>
-      <w:r>
-        <w:rPr>
-          <w:rStyle w:val="Code"/>
-        </w:rPr>
-        <w:t>transformations.panel</w:t>
-      </w:r>
-      <w:proofErr w:type="gramEnd"/>
-      <w:r>
-        <w:rPr>
-          <w:rStyle w:val="Code"/>
-        </w:rPr>
-        <w:t>.rocket</w:t>
-      </w:r>
-      <w:proofErr w:type="spellEnd"/>
-      <w:r>
-        <w:t>.</w:t>
-      </w:r>
-    </w:p>
-    <w:p/>
-    <w:p>
-      <w:r>
-        <w:t xml:space="preserve">Pour les classificateurs linéaires, nous avons utilisé les suivants, issus du module </w:t>
-      </w:r>
-      <w:proofErr w:type="spellStart"/>
-      <w:r>
-        <w:rPr>
-          <w:rStyle w:val="Code"/>
-        </w:rPr>
-        <w:t>linear_model</w:t>
-      </w:r>
-      <w:proofErr w:type="spellEnd"/>
-      <w:r>
-        <w:t xml:space="preserve"> de </w:t>
-      </w:r>
-      <w:proofErr w:type="spellStart"/>
-      <w:r>
-        <w:rPr>
-          <w:rStyle w:val="Code"/>
-        </w:rPr>
         <w:t>sklearn</w:t>
       </w:r>
-      <w:proofErr w:type="spellEnd"/>
       <w:r>
         <w:t> :</w:t>
       </w:r>
@@ -2863,41 +1939,11 @@
       <w:r>
         <w:br/>
       </w:r>
-      <w:proofErr w:type="spellStart"/>
-      <w:proofErr w:type="gramStart"/>
       <w:r>
         <w:rPr>
           <w:rStyle w:val="Code"/>
         </w:rPr>
-        <w:t>RidgeClassifierCV</w:t>
-      </w:r>
-      <w:proofErr w:type="spellEnd"/>
-      <w:r>
-        <w:rPr>
-          <w:rStyle w:val="Code"/>
-        </w:rPr>
-        <w:t>(</w:t>
-      </w:r>
-      <w:proofErr w:type="gramEnd"/>
-      <w:r>
-        <w:rPr>
-          <w:rStyle w:val="Code"/>
-        </w:rPr>
-        <w:t xml:space="preserve">alphas = </w:t>
-      </w:r>
-      <w:proofErr w:type="spellStart"/>
-      <w:r>
-        <w:rPr>
-          <w:rStyle w:val="Code"/>
-        </w:rPr>
-        <w:t>np.logspace</w:t>
-      </w:r>
-      <w:proofErr w:type="spellEnd"/>
-      <w:r>
-        <w:rPr>
-          <w:rStyle w:val="Code"/>
-        </w:rPr>
-        <w:t>(-3, 3, 10))</w:t>
+        <w:t>RidgeClassifierCV(alphas = np.logspace(-3, 3, 10))</w:t>
       </w:r>
     </w:p>
     <w:p>
@@ -2915,129 +1961,56 @@
         </w:rPr>
       </w:pPr>
       <w:r>
-        <w:t>J</w:t>
-      </w:r>
-      <w:r>
-        <w:t xml:space="preserve">eux d’entraînement </w:t>
-      </w:r>
-      <w:r>
-        <w:t>avec plus</w:t>
-      </w:r>
-      <w:r>
-        <w:t xml:space="preserve"> de 20 000 lignes :</w:t>
-      </w:r>
-      <w:r>
-        <w:t xml:space="preserve"> </w:t>
+        <w:t xml:space="preserve">Jeux d’entraînement avec plus de 20 000 lignes : </w:t>
       </w:r>
       <w:r>
         <w:br/>
       </w:r>
-      <w:proofErr w:type="spellStart"/>
-      <w:proofErr w:type="gramStart"/>
       <w:r>
         <w:rPr>
           <w:rStyle w:val="Code"/>
         </w:rPr>
-        <w:t>SGDClassifier</w:t>
-      </w:r>
-      <w:proofErr w:type="spellEnd"/>
+        <w:t>SGDClassifier(loss = "log_loss")</w:t>
+      </w:r>
+    </w:p>
+    <w:p/>
+    <w:p>
+      <w:pPr>
+        <w:pStyle w:val="Titre3"/>
+      </w:pPr>
+      <w:bookmarkStart w:id="5" w:name="_Ref151593619"/>
+      <w:r>
+        <w:t xml:space="preserve">Prétraitement </w:t>
+      </w:r>
+      <w:r>
+        <w:t>complémentaire</w:t>
+      </w:r>
+      <w:r>
+        <w:t xml:space="preserve"> des données</w:t>
+      </w:r>
+      <w:bookmarkEnd w:id="5"/>
+    </w:p>
+    <w:p>
+      <w:pPr>
+        <w:pStyle w:val="Titre4"/>
+      </w:pPr>
+      <w:r>
+        <w:t>T</w:t>
+      </w:r>
+      <w:r>
+        <w:t>ri</w:t>
+      </w:r>
+    </w:p>
+    <w:p>
+      <w:r>
+        <w:t xml:space="preserve">Pour le bon fonctionnement de </w:t>
+      </w:r>
       <w:r>
         <w:rPr>
           <w:rStyle w:val="Code"/>
         </w:rPr>
-        <w:t>(</w:t>
-      </w:r>
-      <w:proofErr w:type="spellStart"/>
-      <w:proofErr w:type="gramEnd"/>
-      <w:r>
-        <w:rPr>
-          <w:rStyle w:val="Code"/>
-        </w:rPr>
-        <w:t>loss</w:t>
-      </w:r>
-      <w:proofErr w:type="spellEnd"/>
-      <w:r>
-        <w:rPr>
-          <w:rStyle w:val="Code"/>
-        </w:rPr>
-        <w:t xml:space="preserve"> = "</w:t>
-      </w:r>
-      <w:proofErr w:type="spellStart"/>
-      <w:r>
-        <w:rPr>
-          <w:rStyle w:val="Code"/>
-        </w:rPr>
-        <w:t>log_loss</w:t>
-      </w:r>
-      <w:proofErr w:type="spellEnd"/>
-      <w:r>
-        <w:rPr>
-          <w:rStyle w:val="Code"/>
-        </w:rPr>
-        <w:t>")</w:t>
-      </w:r>
-    </w:p>
-    <w:p/>
-    <w:p>
-      <w:pPr>
-        <w:pStyle w:val="Titre3"/>
-        <w:rPr>
-          <w:color w:val="2F5496" w:themeColor="accent1" w:themeShade="BF"/>
-        </w:rPr>
-      </w:pPr>
-      <w:bookmarkStart w:id="5" w:name="_Ref151593619"/>
-      <w:r>
-        <w:rPr>
-          <w:color w:val="2F5496" w:themeColor="accent1" w:themeShade="BF"/>
-        </w:rPr>
-        <w:t xml:space="preserve">Prétraitement </w:t>
-      </w:r>
-      <w:r>
-        <w:rPr>
-          <w:color w:val="2F5496" w:themeColor="accent1" w:themeShade="BF"/>
-        </w:rPr>
-        <w:t>complémentaire</w:t>
-      </w:r>
-      <w:r>
-        <w:rPr>
-          <w:color w:val="2F5496" w:themeColor="accent1" w:themeShade="BF"/>
-        </w:rPr>
-        <w:t xml:space="preserve"> des données</w:t>
-      </w:r>
-      <w:bookmarkEnd w:id="5"/>
-    </w:p>
-    <w:p>
-      <w:pPr>
-        <w:pStyle w:val="Titre4"/>
-        <w:rPr>
-          <w:color w:val="8EAADB" w:themeColor="accent1" w:themeTint="99"/>
-        </w:rPr>
-      </w:pPr>
-      <w:r>
-        <w:rPr>
-          <w:color w:val="8EAADB" w:themeColor="accent1" w:themeTint="99"/>
-        </w:rPr>
-        <w:t>T</w:t>
-      </w:r>
-      <w:r>
-        <w:rPr>
-          <w:color w:val="8EAADB" w:themeColor="accent1" w:themeTint="99"/>
-        </w:rPr>
-        <w:t>ri</w:t>
-      </w:r>
-    </w:p>
-    <w:p>
-      <w:r>
-        <w:t xml:space="preserve">Pour le bon fonctionnement de </w:t>
-      </w:r>
-      <w:proofErr w:type="spellStart"/>
-      <w:r>
-        <w:rPr>
-          <w:rStyle w:val="Code"/>
-        </w:rPr>
         <w:t>sktime</w:t>
       </w:r>
-      <w:proofErr w:type="spellEnd"/>
       <w:r>
         <w:t xml:space="preserve">, </w:t>
       </w:r>
@@ -3121,259 +2094,178 @@
         <w:t>ce risque</w:t>
       </w:r>
       <w:r>
-        <w:t xml:space="preserve">, </w:t>
-      </w:r>
-      <w:r>
-        <w:t>à chaque chargement</w:t>
-      </w:r>
-      <w:r>
-        <w:t xml:space="preserve"> des données dans un </w:t>
-      </w:r>
-      <w:proofErr w:type="spellStart"/>
-      <w:r>
-        <w:t>DataFrame</w:t>
-      </w:r>
-      <w:proofErr w:type="spellEnd"/>
-      <w:r>
-        <w:t xml:space="preserve"> pandas</w:t>
-      </w:r>
-      <w:r>
-        <w:t>,</w:t>
+        <w:t>, à chaque chargement</w:t>
+      </w:r>
+      <w:r>
+        <w:t xml:space="preserve"> des données dans un DataFrame pandas</w:t>
+      </w:r>
+      <w:r>
+        <w:t xml:space="preserve">, nous </w:t>
+      </w:r>
+      <w:r>
+        <w:t xml:space="preserve">les </w:t>
+      </w:r>
+      <w:r>
+        <w:t xml:space="preserve">avons </w:t>
+      </w:r>
+      <w:r>
+        <w:t>index</w:t>
+      </w:r>
+      <w:r>
+        <w:t>és</w:t>
+      </w:r>
+      <w:r>
+        <w:t xml:space="preserve"> par la variable </w:t>
+      </w:r>
+      <w:r>
+        <w:rPr>
+          <w:rStyle w:val="Code"/>
+        </w:rPr>
+        <w:t>Date</w:t>
       </w:r>
       <w:r>
         <w:t xml:space="preserve"> </w:t>
       </w:r>
       <w:r>
-        <w:t xml:space="preserve">nous </w:t>
-      </w:r>
-      <w:r>
-        <w:t xml:space="preserve">les </w:t>
-      </w:r>
-      <w:r>
-        <w:t xml:space="preserve">avons </w:t>
-      </w:r>
-      <w:r>
-        <w:t>index</w:t>
-      </w:r>
-      <w:r>
-        <w:t>és</w:t>
-      </w:r>
-      <w:r>
-        <w:t xml:space="preserve"> par la variable </w:t>
+        <w:t>(</w:t>
       </w:r>
       <w:r>
         <w:rPr>
           <w:rStyle w:val="Code"/>
         </w:rPr>
-        <w:t>Date</w:t>
-      </w:r>
-      <w:r>
-        <w:t xml:space="preserve"> </w:t>
-      </w:r>
-      <w:r>
-        <w:t>(</w:t>
-      </w:r>
-      <w:proofErr w:type="spellStart"/>
+        <w:t>index_col = 1</w:t>
+      </w:r>
+      <w:r>
+        <w:t xml:space="preserve">) </w:t>
+      </w:r>
+      <w:r>
+        <w:t xml:space="preserve">et </w:t>
+      </w:r>
+      <w:r>
+        <w:t>avons ajouté</w:t>
+      </w:r>
+      <w:r>
+        <w:t xml:space="preserve"> un tri selon cet index</w:t>
+      </w:r>
+      <w:r>
+        <w:t xml:space="preserve"> (</w:t>
+      </w:r>
       <w:r>
         <w:rPr>
           <w:rStyle w:val="Code"/>
         </w:rPr>
-        <w:t>index_col</w:t>
-      </w:r>
-      <w:proofErr w:type="spellEnd"/>
+        <w:t>.sort_index()</w:t>
+      </w:r>
+      <w:r>
+        <w:t>)</w:t>
+      </w:r>
+      <w:r>
+        <w:t>.</w:t>
+      </w:r>
+    </w:p>
+    <w:p/>
+    <w:p>
+      <w:r>
+        <w:t>Cette opération est systématiquement appliquée à partir des notebooks 2.X.X.</w:t>
+      </w:r>
+    </w:p>
+    <w:p/>
+    <w:p>
+      <w:pPr>
+        <w:pStyle w:val="Titre4"/>
+      </w:pPr>
+      <w:r>
+        <w:t>D</w:t>
+      </w:r>
+      <w:r>
+        <w:t>écoupage</w:t>
+      </w:r>
+    </w:p>
+    <w:p>
+      <w:r>
+        <w:t xml:space="preserve">Afin de préserver l’ordre chronologique des données lors de leur découpage en </w:t>
+      </w:r>
+      <w:r>
+        <w:t>jeux d'entraînement et de test</w:t>
+      </w:r>
+      <w:r>
+        <w:t xml:space="preserve">, nous avons </w:t>
+      </w:r>
+      <w:r>
+        <w:t>utilisé</w:t>
+      </w:r>
+      <w:r>
+        <w:t xml:space="preserve"> le validateur croisé </w:t>
+      </w:r>
       <w:r>
         <w:rPr>
           <w:rStyle w:val="Code"/>
         </w:rPr>
-        <w:t xml:space="preserve"> = 1</w:t>
-      </w:r>
-      <w:r>
-        <w:t xml:space="preserve">) </w:t>
-      </w:r>
-      <w:r>
-        <w:t xml:space="preserve">et </w:t>
-      </w:r>
-      <w:r>
-        <w:t>avons ajouté</w:t>
-      </w:r>
-      <w:r>
-        <w:t xml:space="preserve"> un tri selon cet index</w:t>
-      </w:r>
-      <w:r>
-        <w:t xml:space="preserve"> </w:t>
-      </w:r>
-      <w:proofErr w:type="gramStart"/>
-      <w:r>
-        <w:t>(</w:t>
+        <w:t>TimeSeriesSplit</w:t>
+      </w:r>
+      <w:r>
+        <w:t xml:space="preserve"> du module </w:t>
       </w:r>
       <w:r>
         <w:rPr>
           <w:rStyle w:val="Code"/>
         </w:rPr>
+        <w:t>model_selection</w:t>
+      </w:r>
+      <w:r>
+        <w:t xml:space="preserve"> de </w:t>
+      </w:r>
+      <w:r>
+        <w:rPr>
+          <w:rStyle w:val="Code"/>
+        </w:rPr>
+        <w:t>sklearn</w:t>
+      </w:r>
+      <w:r>
         <w:t>.</w:t>
       </w:r>
-      <w:proofErr w:type="spellStart"/>
+    </w:p>
+    <w:p/>
+    <w:p>
       <w:r>
         <w:rPr>
           <w:rStyle w:val="Code"/>
         </w:rPr>
-        <w:t>sort</w:t>
-      </w:r>
-      <w:proofErr w:type="gramEnd"/>
+        <w:t>TimeSeriesSplit</w:t>
+      </w:r>
+      <w:r>
+        <w:t xml:space="preserve"> est une variation </w:t>
+      </w:r>
+      <w:r>
+        <w:t xml:space="preserve">adaptée aux séries temporelles </w:t>
+      </w:r>
+      <w:r>
+        <w:t xml:space="preserve">de l'itérateur de validation croisée </w:t>
+      </w:r>
       <w:r>
         <w:rPr>
           <w:rStyle w:val="Code"/>
         </w:rPr>
-        <w:t>_index</w:t>
-      </w:r>
-      <w:proofErr w:type="spellEnd"/>
+        <w:t>KFold</w:t>
+      </w:r>
+      <w:r>
+        <w:t xml:space="preserve"> de la même bibliothèque.</w:t>
+      </w:r>
+    </w:p>
+    <w:p/>
+    <w:p>
+      <w:r>
+        <w:t xml:space="preserve">Bien que ces objets soient principalement destinés au découpage des données lors d'un processus de validation croisée, ils peuvent également être appliqués au jeu d'origine pour créer les jeux d'entraînement et de test. D'ailleurs, l'itérateur </w:t>
+      </w:r>
       <w:r>
         <w:rPr>
           <w:rStyle w:val="Code"/>
         </w:rPr>
-        <w:t>()</w:t>
-      </w:r>
-      <w:r>
-        <w:t>)</w:t>
-      </w:r>
-      <w:r>
-        <w:t>.</w:t>
-      </w:r>
-    </w:p>
-    <w:p/>
-    <w:p>
-      <w:r>
-        <w:t>Cette opération est systématiquement appliquée à partir des notebooks 2.X.X.</w:t>
-      </w:r>
-    </w:p>
-    <w:p/>
-    <w:p>
-      <w:pPr>
-        <w:pStyle w:val="Titre4"/>
-        <w:rPr>
-          <w:color w:val="8EAADB" w:themeColor="accent1" w:themeTint="99"/>
-        </w:rPr>
-      </w:pPr>
-      <w:r>
-        <w:rPr>
-          <w:color w:val="8EAADB" w:themeColor="accent1" w:themeTint="99"/>
-        </w:rPr>
-        <w:t>D</w:t>
-      </w:r>
-      <w:r>
-        <w:rPr>
-          <w:color w:val="8EAADB" w:themeColor="accent1" w:themeTint="99"/>
-        </w:rPr>
-        <w:t>écoupage</w:t>
-      </w:r>
-    </w:p>
-    <w:p>
-      <w:r>
-        <w:t xml:space="preserve">Afin de préserver l’ordre chronologique des données lors de leur découpage en </w:t>
-      </w:r>
-      <w:r>
-        <w:t>jeux d'entraînement et de test</w:t>
-      </w:r>
-      <w:r>
-        <w:t xml:space="preserve">, nous avons </w:t>
-      </w:r>
-      <w:r>
-        <w:t>utilisé</w:t>
-      </w:r>
-      <w:r>
-        <w:t xml:space="preserve"> le validateur croisé </w:t>
-      </w:r>
-      <w:proofErr w:type="spellStart"/>
-      <w:r>
-        <w:rPr>
-          <w:rStyle w:val="Code"/>
-        </w:rPr>
-        <w:t>TimeSeriesSplit</w:t>
-      </w:r>
-      <w:proofErr w:type="spellEnd"/>
-      <w:r>
-        <w:t xml:space="preserve"> du module </w:t>
-      </w:r>
-      <w:proofErr w:type="spellStart"/>
-      <w:r>
-        <w:rPr>
-          <w:rStyle w:val="Code"/>
-        </w:rPr>
-        <w:t>model_selection</w:t>
-      </w:r>
-      <w:proofErr w:type="spellEnd"/>
-      <w:r>
-        <w:t xml:space="preserve"> de </w:t>
-      </w:r>
-      <w:proofErr w:type="spellStart"/>
-      <w:r>
-        <w:rPr>
-          <w:rStyle w:val="Code"/>
-        </w:rPr>
-        <w:t>sklearn</w:t>
-      </w:r>
-      <w:proofErr w:type="spellEnd"/>
-      <w:r>
-        <w:t>.</w:t>
-      </w:r>
-    </w:p>
-    <w:p/>
-    <w:p>
-      <w:proofErr w:type="spellStart"/>
-      <w:r>
-        <w:rPr>
-          <w:rStyle w:val="Code"/>
-        </w:rPr>
-        <w:t>TimeSeriesSplit</w:t>
-      </w:r>
-      <w:proofErr w:type="spellEnd"/>
-      <w:r>
-        <w:t xml:space="preserve"> est une variation </w:t>
-      </w:r>
-      <w:r>
-        <w:t>adaptée aux séries temporelles</w:t>
-      </w:r>
-      <w:r>
-        <w:t xml:space="preserve"> </w:t>
-      </w:r>
-      <w:r>
-        <w:t xml:space="preserve">de l'itérateur de validation croisée </w:t>
-      </w:r>
-      <w:proofErr w:type="spellStart"/>
-      <w:r>
-        <w:rPr>
-          <w:rStyle w:val="Code"/>
-        </w:rPr>
-        <w:t>KFold</w:t>
-      </w:r>
-      <w:proofErr w:type="spellEnd"/>
-      <w:r>
-        <w:t xml:space="preserve"> de </w:t>
-      </w:r>
-      <w:r>
-        <w:t>la même bibliothèque</w:t>
-      </w:r>
-      <w:r>
-        <w:t>.</w:t>
-      </w:r>
-    </w:p>
-    <w:p/>
-    <w:p>
-      <w:r>
-        <w:t xml:space="preserve">Bien que ces objets soient principalement destinés au découpage des données lors d'un processus de validation croisée, ils peuvent également être appliqués au jeu d'origine pour créer les jeux d'entraînement et de test. D'ailleurs, l'itérateur </w:t>
-      </w:r>
-      <w:proofErr w:type="spellStart"/>
-      <w:r>
-        <w:rPr>
-          <w:rStyle w:val="Code"/>
-        </w:rPr>
         <w:t>train_test_split</w:t>
       </w:r>
-      <w:proofErr w:type="spellEnd"/>
       <w:r>
         <w:t xml:space="preserve">, qui est habituellement utilisé à cette étape, n'est autre qu'un </w:t>
       </w:r>
-      <w:proofErr w:type="spellStart"/>
       <w:r>
         <w:rPr>
           <w:i/>
@@ -3381,18 +2273,15 @@
         </w:rPr>
         <w:t>wrapper</w:t>
       </w:r>
-      <w:proofErr w:type="spellEnd"/>
       <w:r>
         <w:t xml:space="preserve"> autour de l'itérateur </w:t>
       </w:r>
-      <w:proofErr w:type="spellStart"/>
       <w:r>
         <w:rPr>
           <w:rStyle w:val="Code"/>
         </w:rPr>
         <w:t>ShuffleSplit</w:t>
       </w:r>
-      <w:proofErr w:type="spellEnd"/>
       <w:r>
         <w:t>.</w:t>
       </w:r>
@@ -3402,26 +2291,15 @@
       <w:r>
         <w:t xml:space="preserve">Contrairement aux autres itérateurs, </w:t>
       </w:r>
-      <w:proofErr w:type="spellStart"/>
       <w:r>
         <w:rPr>
           <w:rStyle w:val="Code"/>
         </w:rPr>
         <w:t>TimeSeriesSplit</w:t>
       </w:r>
-      <w:proofErr w:type="spellEnd"/>
-      <w:r>
-        <w:t xml:space="preserve"> génère des jeux d'entraînement successifs qui sont des </w:t>
-      </w:r>
-      <w:proofErr w:type="spellStart"/>
-      <w:r>
-        <w:t>surensembles</w:t>
-      </w:r>
-      <w:proofErr w:type="spellEnd"/>
-      <w:r>
-        <w:t xml:space="preserve"> (</w:t>
-      </w:r>
-      <w:proofErr w:type="spellStart"/>
+      <w:r>
+        <w:t xml:space="preserve"> génère des jeux d'entraînement successifs qui sont des surensembles (</w:t>
+      </w:r>
       <w:r>
         <w:rPr>
           <w:i/>
@@ -3429,7 +2307,6 @@
         </w:rPr>
         <w:t>supersets</w:t>
       </w:r>
-      <w:proofErr w:type="spellEnd"/>
       <w:r>
         <w:t xml:space="preserve">) de ceux qui les précèdent. </w:t>
       </w:r>
@@ -3443,19 +2320,13 @@
         <w:t>. Ce comportement</w:t>
       </w:r>
       <w:r>
-        <w:t xml:space="preserve"> permet de prendre en compte la particularité structurelle des séries temporelles</w:t>
-      </w:r>
-      <w:r>
-        <w:t xml:space="preserve"> (</w:t>
+        <w:t xml:space="preserve"> permet de prendre en compte la particularité structurelle des séries temporelles (</w:t>
       </w:r>
       <w:r>
         <w:fldChar w:fldCharType="begin"/>
       </w:r>
       <w:r>
-        <w:instrText xml:space="preserve"> REF _Ref151591845 \h </w:instrText>
-      </w:r>
-      <w:r>
-        <w:instrText xml:space="preserve"> \* MERGEFORMAT </w:instrText>
+        <w:instrText xml:space="preserve"> REF _Ref151591845 \h  \* MERGEFORMAT </w:instrText>
       </w:r>
       <w:r>
         <w:fldChar w:fldCharType="separate"/>
@@ -3467,10 +2338,7 @@
         <w:fldChar w:fldCharType="end"/>
       </w:r>
       <w:r>
-        <w:t>)</w:t>
-      </w:r>
-      <w:r>
-        <w:t>.</w:t>
+        <w:t>).</w:t>
       </w:r>
     </w:p>
     <w:p/>
@@ -3623,63 +2491,8 @@
           <w:iCs w:val="0"/>
           <w:color w:val="auto"/>
         </w:rPr>
-        <w:t xml:space="preserve"> D</w:t>
-      </w:r>
-      <w:r>
-        <w:rPr>
-          <w:rStyle w:val="Figure-Texte"/>
-          <w:i w:val="0"/>
-          <w:iCs w:val="0"/>
-          <w:color w:val="auto"/>
-        </w:rPr>
-        <w:t xml:space="preserve">écoupage </w:t>
-      </w:r>
-      <w:r>
-        <w:rPr>
-          <w:rStyle w:val="Figure-Texte"/>
-          <w:i w:val="0"/>
-          <w:iCs w:val="0"/>
-          <w:color w:val="auto"/>
-        </w:rPr>
-        <w:t xml:space="preserve">d’un jeu de </w:t>
-      </w:r>
-      <w:r>
-        <w:rPr>
-          <w:rStyle w:val="Figure-Texte"/>
-          <w:i w:val="0"/>
-          <w:iCs w:val="0"/>
-          <w:color w:val="auto"/>
-        </w:rPr>
-        <w:t>données</w:t>
-      </w:r>
-      <w:r>
-        <w:rPr>
-          <w:rStyle w:val="Figure-Texte"/>
-          <w:i w:val="0"/>
-          <w:iCs w:val="0"/>
-          <w:color w:val="auto"/>
-        </w:rPr>
-        <w:t xml:space="preserve"> en </w:t>
-      </w:r>
-      <w:r>
-        <w:rPr>
-          <w:rStyle w:val="Figure-Texte"/>
-          <w:i w:val="0"/>
-          <w:iCs w:val="0"/>
-          <w:color w:val="auto"/>
-        </w:rPr>
-        <w:t>jeux d'entraînement et de test</w:t>
-      </w:r>
-      <w:r>
-        <w:rPr>
-          <w:rStyle w:val="Figure-Texte"/>
-          <w:i w:val="0"/>
-          <w:iCs w:val="0"/>
-          <w:color w:val="auto"/>
-        </w:rPr>
-        <w:t xml:space="preserve"> par </w:t>
-      </w:r>
-      <w:proofErr w:type="spellStart"/>
+        <w:t xml:space="preserve"> Découpage d’un jeu de données en jeux d'entraînement et de test par </w:t>
+      </w:r>
       <w:r>
         <w:rPr>
           <w:rStyle w:val="Code"/>
@@ -3690,7 +2503,6 @@
         </w:rPr>
         <w:t>TimeSeriesSplit</w:t>
       </w:r>
-      <w:proofErr w:type="spellEnd"/>
       <w:r>
         <w:rPr>
           <w:rStyle w:val="Figure-Texte"/>
@@ -3715,21 +2527,12 @@
     <w:p>
       <w:pPr>
         <w:pStyle w:val="Titre4"/>
-        <w:rPr>
-          <w:color w:val="8EAADB" w:themeColor="accent1" w:themeTint="99"/>
-        </w:rPr>
-      </w:pPr>
-      <w:r>
-        <w:rPr>
-          <w:color w:val="8EAADB" w:themeColor="accent1" w:themeTint="99"/>
-        </w:rPr>
+      </w:pPr>
+      <w:r>
         <w:lastRenderedPageBreak/>
         <w:t>C</w:t>
       </w:r>
       <w:r>
-        <w:rPr>
-          <w:color w:val="8EAADB" w:themeColor="accent1" w:themeTint="99"/>
-        </w:rPr>
         <w:t>onversion</w:t>
       </w:r>
     </w:p>
@@ -3737,14 +2540,12 @@
       <w:r>
         <w:t xml:space="preserve">Bien qu’il soit globalement facile à utiliser, </w:t>
       </w:r>
-      <w:proofErr w:type="spellStart"/>
       <w:r>
         <w:rPr>
           <w:rStyle w:val="Code"/>
         </w:rPr>
         <w:t>sktime</w:t>
       </w:r>
-      <w:proofErr w:type="spellEnd"/>
       <w:r>
         <w:t xml:space="preserve"> comporte une contrainte importante : les données </w:t>
       </w:r>
@@ -3768,76 +2569,50 @@
       <w:r>
         <w:t xml:space="preserve">Pour KNN-DTW et TSF, nous avons effectué cette conversion avec la fonction artisanale </w:t>
       </w:r>
-      <w:proofErr w:type="spellStart"/>
       <w:r>
         <w:rPr>
           <w:rStyle w:val="Code"/>
         </w:rPr>
         <w:t>numpyfy</w:t>
       </w:r>
-      <w:proofErr w:type="spellEnd"/>
       <w:r>
         <w:t>. Elle prend en argument les jeux d’entraînement et de test (</w:t>
       </w:r>
-      <w:proofErr w:type="spellStart"/>
       <w:r>
         <w:rPr>
           <w:rStyle w:val="Code"/>
         </w:rPr>
         <w:t>X_train</w:t>
       </w:r>
-      <w:proofErr w:type="spellEnd"/>
       <w:r>
         <w:t xml:space="preserve">, </w:t>
       </w:r>
-      <w:proofErr w:type="spellStart"/>
       <w:r>
         <w:rPr>
           <w:rStyle w:val="Code"/>
         </w:rPr>
         <w:t>X_test</w:t>
       </w:r>
-      <w:proofErr w:type="spellEnd"/>
       <w:r>
         <w:t xml:space="preserve">, </w:t>
       </w:r>
-      <w:proofErr w:type="spellStart"/>
       <w:r>
         <w:rPr>
           <w:rStyle w:val="Code"/>
         </w:rPr>
         <w:t>y_train</w:t>
       </w:r>
-      <w:proofErr w:type="spellEnd"/>
       <w:r>
         <w:t xml:space="preserve">, </w:t>
       </w:r>
-      <w:proofErr w:type="spellStart"/>
       <w:r>
         <w:rPr>
           <w:rStyle w:val="Code"/>
         </w:rPr>
         <w:t>y_test</w:t>
       </w:r>
-      <w:proofErr w:type="spellEnd"/>
-      <w:r>
-        <w:t xml:space="preserve">) et les transforme en </w:t>
-      </w:r>
-      <w:proofErr w:type="spellStart"/>
-      <w:r>
-        <w:t>arrays</w:t>
-      </w:r>
-      <w:proofErr w:type="spellEnd"/>
-      <w:r>
-        <w:t xml:space="preserve"> </w:t>
-      </w:r>
-      <w:proofErr w:type="spellStart"/>
-      <w:r>
-        <w:t>NumPy</w:t>
-      </w:r>
-      <w:proofErr w:type="spellEnd"/>
-      <w:r>
-        <w:t xml:space="preserve"> de 3 dimensions</w:t>
+      <w:r>
+        <w:t>) et les transforme en arrays NumPy de 3 dimensions</w:t>
       </w:r>
       <w:r>
         <w:t>, définies</w:t>
@@ -3865,19 +2640,7 @@
         <w:t>instances</w:t>
       </w:r>
       <w:r>
-        <w:t xml:space="preserve"> de séries</w:t>
-      </w:r>
-      <w:r>
-        <w:t xml:space="preserve"> </w:t>
-      </w:r>
-      <w:r>
-        <w:t>temporelles. Pour cette étude, dont l'unité temporelle est le</w:t>
-      </w:r>
-      <w:r>
-        <w:t xml:space="preserve"> </w:t>
-      </w:r>
-      <w:r>
-        <w:t>jour, nous considérons 1 jour comme 1 instance.</w:t>
+        <w:t xml:space="preserve"> de séries temporelles. Pour cette étude, dont l'unité temporelle est le jour, nous considérons 1 jour comme 1 instance.</w:t>
       </w:r>
     </w:p>
     <w:p>
@@ -3889,13 +2652,7 @@
         </w:numPr>
       </w:pPr>
       <w:r>
-        <w:t>Dimension 2</w:t>
-      </w:r>
-      <w:r>
-        <w:t xml:space="preserve"> </w:t>
-      </w:r>
-      <w:r>
-        <w:t xml:space="preserve">: nombre de </w:t>
+        <w:t xml:space="preserve">Dimension 2 : nombre de </w:t>
       </w:r>
       <w:r>
         <w:rPr>
@@ -3905,10 +2662,7 @@
         <w:t>variables explicatives</w:t>
       </w:r>
       <w:r>
-        <w:t xml:space="preserve"> </w:t>
-      </w:r>
-      <w:r>
-        <w:t>par instance de série temporelle.</w:t>
+        <w:t xml:space="preserve"> par instance de série temporelle.</w:t>
       </w:r>
     </w:p>
     <w:p>
@@ -3936,25 +2690,7 @@
         <w:t>points temporels</w:t>
       </w:r>
       <w:r>
-        <w:t xml:space="preserve"> observés par</w:t>
-      </w:r>
-      <w:r>
-        <w:t xml:space="preserve"> </w:t>
-      </w:r>
-      <w:r>
-        <w:t>instance de série temporelle. Pour cette étude, comme l'unité</w:t>
-      </w:r>
-      <w:r>
-        <w:t xml:space="preserve"> </w:t>
-      </w:r>
-      <w:r>
-        <w:t>temporelle est le jour, chaque instance de série temporelle</w:t>
-      </w:r>
-      <w:r>
-        <w:t xml:space="preserve"> </w:t>
-      </w:r>
-      <w:r>
-        <w:t>correspond à 1 seul point temporel.</w:t>
+        <w:t xml:space="preserve"> observés par instance de série temporelle. Pour cette étude, comme l'unité temporelle est le jour, chaque instance de série temporelle correspond à 1 seul point temporel.</w:t>
       </w:r>
     </w:p>
     <w:p/>
@@ -3966,81 +2702,50 @@
         <w:t xml:space="preserve">en plus </w:t>
       </w:r>
       <w:r>
-        <w:t>de transformer l</w:t>
-      </w:r>
-      <w:r>
-        <w:t xml:space="preserve">es jeux de données multivariées en univariées. </w:t>
-      </w:r>
-      <w:r>
-        <w:t xml:space="preserve">Afin de </w:t>
-      </w:r>
-      <w:r>
-        <w:t xml:space="preserve">réaliser cette opération, </w:t>
-      </w:r>
-      <w:r>
-        <w:t xml:space="preserve">nous avons utilisé </w:t>
-      </w:r>
-      <w:r>
-        <w:t xml:space="preserve">le transformateur </w:t>
-      </w:r>
-      <w:proofErr w:type="spellStart"/>
+        <w:t xml:space="preserve">de transformer les jeux de données multivariées en univariées. Afin de réaliser cette opération, nous avons utilisé le transformateur </w:t>
+      </w:r>
       <w:r>
         <w:rPr>
           <w:rStyle w:val="Code"/>
         </w:rPr>
         <w:t>ColumnConcatenator</w:t>
       </w:r>
-      <w:proofErr w:type="spellEnd"/>
       <w:r>
         <w:t xml:space="preserve"> du module </w:t>
       </w:r>
-      <w:proofErr w:type="spellStart"/>
-      <w:proofErr w:type="gramStart"/>
       <w:r>
         <w:rPr>
           <w:rStyle w:val="Code"/>
         </w:rPr>
-        <w:t>transformations.panel</w:t>
-      </w:r>
-      <w:proofErr w:type="gramEnd"/>
+        <w:t>transformations.panel.compose</w:t>
+      </w:r>
+      <w:r>
+        <w:t xml:space="preserve"> de </w:t>
+      </w:r>
       <w:r>
         <w:rPr>
           <w:rStyle w:val="Code"/>
         </w:rPr>
-        <w:t>.compose</w:t>
-      </w:r>
-      <w:proofErr w:type="spellEnd"/>
-      <w:r>
-        <w:t xml:space="preserve"> de </w:t>
-      </w:r>
-      <w:proofErr w:type="spellStart"/>
+        <w:t>sktime</w:t>
+      </w:r>
+      <w:r>
+        <w:t>.</w:t>
+      </w:r>
+    </w:p>
+    <w:p/>
+    <w:p>
+      <w:r>
+        <w:t xml:space="preserve">Enfin, pour ROCKET, </w:t>
+      </w:r>
+      <w:r>
+        <w:t xml:space="preserve">nous ne sommes pas parvenus à faire fonctionner la méthode avec </w:t>
+      </w:r>
       <w:r>
         <w:rPr>
           <w:rStyle w:val="Code"/>
         </w:rPr>
-        <w:t>sktime</w:t>
-      </w:r>
-      <w:proofErr w:type="spellEnd"/>
-      <w:r>
-        <w:t>.</w:t>
-      </w:r>
-    </w:p>
-    <w:p/>
-    <w:p>
-      <w:r>
-        <w:t xml:space="preserve">Enfin, pour ROCKET, </w:t>
-      </w:r>
-      <w:r>
-        <w:t xml:space="preserve">nous ne sommes pas parvenus à faire fonctionner la méthode avec </w:t>
-      </w:r>
-      <w:proofErr w:type="spellStart"/>
-      <w:r>
-        <w:rPr>
-          <w:rStyle w:val="Code"/>
-        </w:rPr>
         <w:t>numpyfy</w:t>
       </w:r>
-      <w:proofErr w:type="spellEnd"/>
       <w:r>
         <w:t xml:space="preserve">. Nous avons donc repensé </w:t>
       </w:r>
@@ -4197,204 +2902,148 @@
     <w:p/>
     <w:p>
       <w:r>
-        <w:t>Elle s'inspire de l'analyse des images en tant que séries temporelles par le déroulement de leur contour sur un hypothétique axe temporel, permettant par la suite d'y appliquer des méthodes réservées aux séries temporelles</w:t>
-      </w:r>
-      <w:r>
-        <w:t xml:space="preserve"> (</w:t>
+        <w:t>Elle s'inspire de l'analyse des images en tant que séries temporelles par le déroulement de leur contour sur un hypothétique axe temporel, permettant par la suite d'y appliquer des méthodes réservées aux séries temporelles (</w:t>
       </w:r>
       <w:r>
         <w:fldChar w:fldCharType="begin"/>
       </w:r>
       <w:r>
-        <w:instrText xml:space="preserve"> REF _Ref151573549 \h </w:instrText>
-      </w:r>
-      <w:r>
+        <w:instrText xml:space="preserve"> REF _Ref151573549 \h  \* MERGEFORMAT </w:instrText>
+      </w:r>
+      <w:r>
+        <w:fldChar w:fldCharType="separate"/>
+      </w:r>
+      <w:r>
+        <w:t>Figure 3</w:t>
+      </w:r>
+      <w:r>
+        <w:fldChar w:fldCharType="end"/>
+      </w:r>
+      <w:r>
+        <w:t>).</w:t>
+      </w:r>
+    </w:p>
+    <w:p/>
+    <w:p>
+      <w:r>
+        <w:t xml:space="preserve">Pour implémenter cette transformation, nous avons utilisé </w:t>
+      </w:r>
+      <w:r>
+        <w:rPr>
+          <w:rStyle w:val="Code"/>
+        </w:rPr>
+        <w:t>tslearn</w:t>
+      </w:r>
+      <w:r>
+        <w:t>, une autre bibliothèque Python qui fournit des outils d'apprentissage automatique pour l'analyse de séries temporelles.</w:t>
+      </w:r>
+      <w:r>
+        <w:rPr>
+          <w:rStyle w:val="Appeldenotedefin"/>
+        </w:rPr>
+        <w:endnoteReference w:id="11"/>
+      </w:r>
+    </w:p>
+    <w:p/>
+    <w:p>
+      <w:r>
+        <w:t xml:space="preserve">Il propose, dans son module </w:t>
+      </w:r>
+      <w:r>
+        <w:rPr>
+          <w:rStyle w:val="Code"/>
+        </w:rPr>
+        <w:t>utils</w:t>
+      </w:r>
+      <w:r>
+        <w:t xml:space="preserve">, la fonction </w:t>
+      </w:r>
+      <w:r>
+        <w:rPr>
+          <w:rStyle w:val="Code"/>
+        </w:rPr>
+        <w:t>to_sktime_dataset</w:t>
+      </w:r>
+      <w:r>
+        <w:t xml:space="preserve">, qui permet de convertir un jeu de données vers un format de scitype </w:t>
+      </w:r>
+      <w:r>
+        <w:rPr>
+          <w:rStyle w:val="Code"/>
+        </w:rPr>
+        <w:t>"Panel"</w:t>
+      </w:r>
+      <w:r>
+        <w:t xml:space="preserve"> et de mtype </w:t>
+      </w:r>
+      <w:r>
+        <w:rPr>
+          <w:rStyle w:val="Code"/>
+        </w:rPr>
+        <w:t>"nested_univ"</w:t>
+      </w:r>
+      <w:r>
+        <w:t xml:space="preserve"> tels que définis par </w:t>
+      </w:r>
+      <w:r>
+        <w:rPr>
+          <w:rStyle w:val="Code"/>
+        </w:rPr>
+        <w:t>sktime</w:t>
+      </w:r>
+      <w:r>
+        <w:t>.</w:t>
+      </w:r>
+      <w:r>
+        <w:rPr>
+          <w:vertAlign w:val="superscript"/>
+        </w:rPr>
+        <w:fldChar w:fldCharType="begin"/>
+      </w:r>
+      <w:r>
+        <w:rPr>
+          <w:vertAlign w:val="superscript"/>
+        </w:rPr>
+        <w:instrText xml:space="preserve"> NOTEREF _Ref151596453 \h </w:instrText>
+      </w:r>
+      <w:r>
+        <w:rPr>
+          <w:vertAlign w:val="superscript"/>
+        </w:rPr>
         <w:instrText xml:space="preserve"> \* MERGEFORMAT </w:instrText>
       </w:r>
       <w:r>
+        <w:rPr>
+          <w:vertAlign w:val="superscript"/>
+        </w:rPr>
+      </w:r>
+      <w:r>
+        <w:rPr>
+          <w:vertAlign w:val="superscript"/>
+        </w:rPr>
         <w:fldChar w:fldCharType="separate"/>
       </w:r>
       <w:r>
-        <w:t>Figure 3</w:t>
-      </w:r>
-      <w:r>
+        <w:rPr>
+          <w:vertAlign w:val="superscript"/>
+        </w:rPr>
+        <w:t>10</w:t>
+      </w:r>
+      <w:r>
+        <w:rPr>
+          <w:vertAlign w:val="superscript"/>
+        </w:rPr>
         <w:fldChar w:fldCharType="end"/>
       </w:r>
       <w:r>
-        <w:t>).</w:t>
-      </w:r>
-    </w:p>
-    <w:p/>
-    <w:p>
-      <w:r>
-        <w:t xml:space="preserve">Pour implémenter cette transformation, nous avons utilisé </w:t>
-      </w:r>
-      <w:proofErr w:type="spellStart"/>
+        <w:t xml:space="preserve"> Ce format correspond également à celui du jeu de données dans la démonstration de ROCKET par </w:t>
+      </w:r>
       <w:r>
         <w:rPr>
           <w:rStyle w:val="Code"/>
         </w:rPr>
-        <w:t>tslearn</w:t>
-      </w:r>
-      <w:proofErr w:type="spellEnd"/>
-      <w:r>
-        <w:t>, un</w:t>
-      </w:r>
-      <w:r>
-        <w:t>e</w:t>
-      </w:r>
-      <w:r>
-        <w:t xml:space="preserve"> autre</w:t>
-      </w:r>
-      <w:r>
-        <w:t xml:space="preserve"> bibliothèque </w:t>
-      </w:r>
-      <w:r>
-        <w:t>Python qui fournit des outils d'apprentissage automatique pour l'analyse de séries temporelles.</w:t>
-      </w:r>
-      <w:r>
-        <w:rPr>
-          <w:rStyle w:val="Appeldenotedefin"/>
-        </w:rPr>
-        <w:endnoteReference w:id="11"/>
-      </w:r>
-    </w:p>
-    <w:p/>
-    <w:p>
-      <w:r>
-        <w:t xml:space="preserve">Il propose, dans son module </w:t>
-      </w:r>
-      <w:proofErr w:type="spellStart"/>
-      <w:r>
-        <w:rPr>
-          <w:rStyle w:val="Code"/>
-        </w:rPr>
-        <w:t>utils</w:t>
-      </w:r>
-      <w:proofErr w:type="spellEnd"/>
-      <w:r>
-        <w:t xml:space="preserve">, la fonction </w:t>
-      </w:r>
-      <w:proofErr w:type="spellStart"/>
-      <w:r>
-        <w:rPr>
-          <w:rStyle w:val="Code"/>
-        </w:rPr>
-        <w:t>to_sktime_dataset</w:t>
-      </w:r>
-      <w:proofErr w:type="spellEnd"/>
-      <w:r>
-        <w:t xml:space="preserve">, qui permet de convertir un jeu de données vers un format de </w:t>
-      </w:r>
-      <w:proofErr w:type="spellStart"/>
-      <w:r>
-        <w:t>scitype</w:t>
-      </w:r>
-      <w:proofErr w:type="spellEnd"/>
-      <w:r>
-        <w:t xml:space="preserve"> </w:t>
-      </w:r>
-      <w:r>
-        <w:rPr>
-          <w:rStyle w:val="Code"/>
-        </w:rPr>
-        <w:t>"Panel"</w:t>
-      </w:r>
-      <w:r>
-        <w:t xml:space="preserve"> et de </w:t>
-      </w:r>
-      <w:proofErr w:type="spellStart"/>
-      <w:r>
-        <w:t>mtype</w:t>
-      </w:r>
-      <w:proofErr w:type="spellEnd"/>
-      <w:r>
-        <w:t xml:space="preserve"> </w:t>
-      </w:r>
-      <w:r>
-        <w:rPr>
-          <w:rStyle w:val="Code"/>
-        </w:rPr>
-        <w:t>"</w:t>
-      </w:r>
-      <w:proofErr w:type="spellStart"/>
-      <w:r>
-        <w:rPr>
-          <w:rStyle w:val="Code"/>
-        </w:rPr>
-        <w:t>nested_univ</w:t>
-      </w:r>
-      <w:proofErr w:type="spellEnd"/>
-      <w:r>
-        <w:rPr>
-          <w:rStyle w:val="Code"/>
-        </w:rPr>
-        <w:t>"</w:t>
-      </w:r>
-      <w:r>
-        <w:t xml:space="preserve"> tels que définis par </w:t>
-      </w:r>
-      <w:r>
-        <w:rPr>
-          <w:rStyle w:val="Code"/>
-        </w:rPr>
         <w:t>sktime</w:t>
       </w:r>
-      <w:r>
-        <w:t>.</w:t>
-      </w:r>
-      <w:r>
-        <w:rPr>
-          <w:vertAlign w:val="superscript"/>
-        </w:rPr>
-        <w:fldChar w:fldCharType="begin"/>
-      </w:r>
-      <w:r>
-        <w:rPr>
-          <w:vertAlign w:val="superscript"/>
-        </w:rPr>
-        <w:instrText xml:space="preserve"> NOTEREF _Ref151596453 \h </w:instrText>
-      </w:r>
-      <w:r>
-        <w:rPr>
-          <w:vertAlign w:val="superscript"/>
-        </w:rPr>
-      </w:r>
-      <w:r>
-        <w:rPr>
-          <w:vertAlign w:val="superscript"/>
-        </w:rPr>
-        <w:instrText xml:space="preserve"> \* MERGEFORMAT </w:instrText>
-      </w:r>
-      <w:r>
-        <w:rPr>
-          <w:vertAlign w:val="superscript"/>
-        </w:rPr>
-        <w:fldChar w:fldCharType="separate"/>
-      </w:r>
-      <w:r>
-        <w:rPr>
-          <w:vertAlign w:val="superscript"/>
-        </w:rPr>
-        <w:t>10</w:t>
-      </w:r>
-      <w:r>
-        <w:rPr>
-          <w:vertAlign w:val="superscript"/>
-        </w:rPr>
-        <w:fldChar w:fldCharType="end"/>
-      </w:r>
-      <w:r>
-        <w:t xml:space="preserve"> Ce format correspond également à celui du jeu de données dans la démonstration de ROCKET par </w:t>
-      </w:r>
-      <w:proofErr w:type="spellStart"/>
-      <w:r>
-        <w:rPr>
-          <w:rStyle w:val="Code"/>
-        </w:rPr>
-        <w:t>sktime</w:t>
-      </w:r>
-      <w:proofErr w:type="spellEnd"/>
       <w:r>
         <w:t>.</w:t>
       </w:r>
@@ -4805,7 +3454,7 @@
       <w:r>
         <w:t xml:space="preserve"> </w:t>
       </w:r>
-      <w:hyperlink r:id="rId9" w:history="1">
+      <w:hyperlink r:id="rId9" w:anchor="time-series-split" w:history="1">
         <w:r>
           <w:rPr>
             <w:rStyle w:val="Lienhypertexte"/>
@@ -7194,6 +5843,7 @@
   <w:style w:type="character" w:default="1" w:styleId="Policepardfaut">
     <w:name w:val="Default Paragraph Font"/>
     <w:uiPriority w:val="1"/>
+    <w:semiHidden/>
     <w:unhideWhenUsed/>
   </w:style>
   <w:style w:type="table" w:default="1" w:styleId="TableauNormal">

</xml_diff>